<commit_message>
création table des matières
</commit_message>
<xml_diff>
--- a/word/rapport de modélisation.docx
+++ b/word/rapport de modélisation.docx
@@ -2,41 +2,7 @@
 <file path=word/document.xml><?xml version="1.0" encoding="utf-8"?>
 <w:document xmlns:wpc="http://schemas.microsoft.com/office/word/2010/wordprocessingCanvas" xmlns:cx="http://schemas.microsoft.com/office/drawing/2014/chartex" xmlns:cx1="http://schemas.microsoft.com/office/drawing/2015/9/8/chartex" xmlns:cx2="http://schemas.microsoft.com/office/drawing/2015/10/21/chartex" xmlns:cx3="http://schemas.microsoft.com/office/drawing/2016/5/9/chartex" xmlns:cx4="http://schemas.microsoft.com/office/drawing/2016/5/10/chartex" xmlns:cx5="http://schemas.microsoft.com/office/drawing/2016/5/11/chartex" xmlns:cx6="http://schemas.microsoft.com/office/drawing/2016/5/12/chartex" xmlns:cx7="http://schemas.microsoft.com/office/drawing/2016/5/13/chartex" xmlns:cx8="http://schemas.microsoft.com/office/drawing/2016/5/14/chartex" xmlns:mc="http://schemas.openxmlformats.org/markup-compatibility/2006" xmlns:aink="http://schemas.microsoft.com/office/drawing/2016/ink" xmlns:am3d="http://schemas.microsoft.com/office/drawing/2017/model3d" xmlns:o="urn:schemas-microsoft-com:office:office" xmlns:r="http://schemas.openxmlformats.org/officeDocument/2006/relationships" xmlns:m="http://schemas.openxmlformats.org/officeDocument/2006/math" xmlns:v="urn:schemas-microsoft-com:vml" xmlns:wp14="http://schemas.microsoft.com/office/word/2010/wordprocessingDrawing" xmlns:wp="http://schemas.openxmlformats.org/drawingml/2006/wordprocessingDrawing" xmlns:w10="urn:schemas-microsoft-com:office:word" xmlns:w="http://schemas.openxmlformats.org/wordprocessingml/2006/main" xmlns:w14="http://schemas.microsoft.com/office/word/2010/wordml" xmlns:w15="http://schemas.microsoft.com/office/word/2012/wordml" xmlns:w16cid="http://schemas.microsoft.com/office/word/2016/wordml/cid" xmlns:w16se="http://schemas.microsoft.com/office/word/2015/wordml/symex" xmlns:wpg="http://schemas.microsoft.com/office/word/2010/wordprocessingGroup" xmlns:wpi="http://schemas.microsoft.com/office/word/2010/wordprocessingInk" xmlns:wne="http://schemas.microsoft.com/office/word/2006/wordml" xmlns:wps="http://schemas.microsoft.com/office/word/2010/wordprocessingShape" mc:Ignorable="w14 w15 w16se w16cid wp14">
   <w:body>
-    <w:p>
-      <w:pPr>
-        <w:jc w:val="center"/>
-      </w:pPr>
-    </w:p>
-    <w:p>
-      <w:r>
-        <w:t xml:space="preserve">Théo </w:t>
-      </w:r>
-      <w:proofErr w:type="spellStart"/>
-      <w:r>
-        <w:t>Daix</w:t>
-      </w:r>
-      <w:proofErr w:type="spellEnd"/>
-    </w:p>
-    <w:p>
-      <w:r>
-        <w:t>Allan Dubrulle</w:t>
-      </w:r>
-    </w:p>
-    <w:p>
-      <w:r>
-        <w:t xml:space="preserve">Victor </w:t>
-      </w:r>
-      <w:proofErr w:type="spellStart"/>
-      <w:r>
-        <w:t>Verhoye</w:t>
-      </w:r>
-      <w:proofErr w:type="spellEnd"/>
-    </w:p>
-    <w:p>
-      <w:pPr>
-        <w:jc w:val="center"/>
-      </w:pPr>
-    </w:p>
+    <w:p/>
     <w:p>
       <w:pPr>
         <w:jc w:val="center"/>
@@ -127,6 +93,7 @@
     </w:p>
     <w:p>
       <w:pPr>
+        <w:shd w:val="clear" w:color="auto" w:fill="C00000"/>
         <w:jc w:val="center"/>
         <w:rPr>
           <w:rFonts w:asciiTheme="majorHAnsi" w:hAnsiTheme="majorHAnsi"/>
@@ -202,15 +169,82 @@
           <w:szCs w:val="28"/>
         </w:rPr>
       </w:pPr>
-      <w:bookmarkStart w:id="0" w:name="_GoBack"/>
-      <w:bookmarkEnd w:id="0"/>
-      <w:r>
+    </w:p>
+    <w:p>
+      <w:pPr>
+        <w:jc w:val="right"/>
         <w:rPr>
           <w:rFonts w:asciiTheme="majorHAnsi" w:hAnsiTheme="majorHAnsi"/>
           <w:sz w:val="28"/>
           <w:szCs w:val="28"/>
         </w:rPr>
-        <w:t>Faculté des Sciences</w:t>
+      </w:pPr>
+      <w:r>
+        <w:rPr>
+          <w:noProof/>
+        </w:rPr>
+        <w:drawing>
+          <wp:anchor distT="0" distB="0" distL="114300" distR="114300" simplePos="0" relativeHeight="251654656" behindDoc="0" locked="0" layoutInCell="1" allowOverlap="1">
+            <wp:simplePos x="0" y="0"/>
+            <wp:positionH relativeFrom="column">
+              <wp:posOffset>-635</wp:posOffset>
+            </wp:positionH>
+            <wp:positionV relativeFrom="paragraph">
+              <wp:posOffset>20955</wp:posOffset>
+            </wp:positionV>
+            <wp:extent cx="1430020" cy="708660"/>
+            <wp:effectExtent l="0" t="0" r="0" b="0"/>
+            <wp:wrapSquare wrapText="bothSides"/>
+            <wp:docPr id="1" name="Image 1"/>
+            <wp:cNvGraphicFramePr>
+              <a:graphicFrameLocks xmlns:a="http://schemas.openxmlformats.org/drawingml/2006/main" noChangeAspect="1"/>
+            </wp:cNvGraphicFramePr>
+            <a:graphic xmlns:a="http://schemas.openxmlformats.org/drawingml/2006/main">
+              <a:graphicData uri="http://schemas.openxmlformats.org/drawingml/2006/picture">
+                <pic:pic xmlns:pic="http://schemas.openxmlformats.org/drawingml/2006/picture">
+                  <pic:nvPicPr>
+                    <pic:cNvPr id="0" name="Picture 1"/>
+                    <pic:cNvPicPr>
+                      <a:picLocks noChangeAspect="1" noChangeArrowheads="1"/>
+                    </pic:cNvPicPr>
+                  </pic:nvPicPr>
+                  <pic:blipFill>
+                    <a:blip r:embed="rId6" cstate="print">
+                      <a:extLst>
+                        <a:ext uri="{28A0092B-C50C-407E-A947-70E740481C1C}">
+                          <a14:useLocalDpi xmlns:a14="http://schemas.microsoft.com/office/drawing/2010/main" val="0"/>
+                        </a:ext>
+                      </a:extLst>
+                    </a:blip>
+                    <a:srcRect/>
+                    <a:stretch>
+                      <a:fillRect/>
+                    </a:stretch>
+                  </pic:blipFill>
+                  <pic:spPr bwMode="auto">
+                    <a:xfrm>
+                      <a:off x="0" y="0"/>
+                      <a:ext cx="1430020" cy="708660"/>
+                    </a:xfrm>
+                    <a:prstGeom prst="rect">
+                      <a:avLst/>
+                    </a:prstGeom>
+                    <a:noFill/>
+                    <a:ln>
+                      <a:noFill/>
+                    </a:ln>
+                  </pic:spPr>
+                </pic:pic>
+              </a:graphicData>
+            </a:graphic>
+            <wp14:sizeRelH relativeFrom="margin">
+              <wp14:pctWidth>0</wp14:pctWidth>
+            </wp14:sizeRelH>
+            <wp14:sizeRelV relativeFrom="margin">
+              <wp14:pctHeight>0</wp14:pctHeight>
+            </wp14:sizeRelV>
+          </wp:anchor>
+        </w:drawing>
       </w:r>
     </w:p>
     <w:p>
@@ -224,34 +258,78 @@
       </w:pPr>
       <w:r>
         <w:rPr>
-          <w:rFonts w:asciiTheme="majorHAnsi" w:hAnsiTheme="majorHAnsi"/>
-          <w:sz w:val="28"/>
-          <w:szCs w:val="28"/>
+          <w:noProof/>
         </w:rPr>
-        <w:t>Université de Mons (</w:t>
-      </w:r>
-      <w:proofErr w:type="spellStart"/>
-      <w:r>
-        <w:rPr>
-          <w:rFonts w:asciiTheme="majorHAnsi" w:hAnsiTheme="majorHAnsi"/>
-          <w:sz w:val="28"/>
-          <w:szCs w:val="28"/>
-        </w:rPr>
-        <w:t>UMons</w:t>
-      </w:r>
-      <w:proofErr w:type="spellEnd"/>
-      <w:r>
-        <w:rPr>
-          <w:rFonts w:asciiTheme="majorHAnsi" w:hAnsiTheme="majorHAnsi"/>
-          <w:sz w:val="28"/>
-          <w:szCs w:val="28"/>
-        </w:rPr>
-        <w:t>)</w:t>
+        <w:drawing>
+          <wp:anchor distT="0" distB="0" distL="114300" distR="114300" simplePos="0" relativeHeight="251665920" behindDoc="0" locked="0" layoutInCell="1" allowOverlap="1">
+            <wp:simplePos x="0" y="0"/>
+            <wp:positionH relativeFrom="column">
+              <wp:posOffset>-1544320</wp:posOffset>
+            </wp:positionH>
+            <wp:positionV relativeFrom="paragraph">
+              <wp:posOffset>494665</wp:posOffset>
+            </wp:positionV>
+            <wp:extent cx="1464310" cy="501015"/>
+            <wp:effectExtent l="0" t="0" r="2540" b="0"/>
+            <wp:wrapSquare wrapText="bothSides"/>
+            <wp:docPr id="2" name="Image 2"/>
+            <wp:cNvGraphicFramePr>
+              <a:graphicFrameLocks xmlns:a="http://schemas.openxmlformats.org/drawingml/2006/main" noChangeAspect="1"/>
+            </wp:cNvGraphicFramePr>
+            <a:graphic xmlns:a="http://schemas.openxmlformats.org/drawingml/2006/main">
+              <a:graphicData uri="http://schemas.openxmlformats.org/drawingml/2006/picture">
+                <pic:pic xmlns:pic="http://schemas.openxmlformats.org/drawingml/2006/picture">
+                  <pic:nvPicPr>
+                    <pic:cNvPr id="0" name="Picture 3"/>
+                    <pic:cNvPicPr>
+                      <a:picLocks noChangeAspect="1" noChangeArrowheads="1"/>
+                    </pic:cNvPicPr>
+                  </pic:nvPicPr>
+                  <pic:blipFill>
+                    <a:blip r:embed="rId7" cstate="print">
+                      <a:extLst>
+                        <a:ext uri="{28A0092B-C50C-407E-A947-70E740481C1C}">
+                          <a14:useLocalDpi xmlns:a14="http://schemas.microsoft.com/office/drawing/2010/main" val="0"/>
+                        </a:ext>
+                      </a:extLst>
+                    </a:blip>
+                    <a:srcRect/>
+                    <a:stretch>
+                      <a:fillRect/>
+                    </a:stretch>
+                  </pic:blipFill>
+                  <pic:spPr bwMode="auto">
+                    <a:xfrm>
+                      <a:off x="0" y="0"/>
+                      <a:ext cx="1464310" cy="501015"/>
+                    </a:xfrm>
+                    <a:prstGeom prst="rect">
+                      <a:avLst/>
+                    </a:prstGeom>
+                    <a:noFill/>
+                    <a:ln>
+                      <a:noFill/>
+                    </a:ln>
+                  </pic:spPr>
+                </pic:pic>
+              </a:graphicData>
+            </a:graphic>
+            <wp14:sizeRelH relativeFrom="margin">
+              <wp14:pctWidth>0</wp14:pctWidth>
+            </wp14:sizeRelH>
+            <wp14:sizeRelV relativeFrom="margin">
+              <wp14:pctHeight>0</wp14:pctHeight>
+            </wp14:sizeRelV>
+          </wp:anchor>
+        </w:drawing>
       </w:r>
     </w:p>
     <w:p>
       <w:pPr>
-        <w:jc w:val="right"/>
+        <w:tabs>
+          <w:tab w:val="center" w:pos="3291"/>
+          <w:tab w:val="right" w:pos="6583"/>
+        </w:tabs>
         <w:rPr>
           <w:rFonts w:asciiTheme="majorHAnsi" w:hAnsiTheme="majorHAnsi"/>
           <w:sz w:val="28"/>
@@ -264,22 +342,1643 @@
           <w:sz w:val="28"/>
           <w:szCs w:val="28"/>
         </w:rPr>
-        <w:t>Année Scolaire 2017-2018</w:t>
+        <w:lastRenderedPageBreak/>
+        <w:tab/>
       </w:r>
+      <w:bookmarkStart w:id="0" w:name="_GoBack"/>
+      <w:bookmarkEnd w:id="0"/>
+      <w:r>
+        <w:rPr>
+          <w:rFonts w:asciiTheme="majorHAnsi" w:hAnsiTheme="majorHAnsi"/>
+          <w:sz w:val="28"/>
+          <w:szCs w:val="28"/>
+        </w:rPr>
+        <w:tab/>
+      </w:r>
+    </w:p>
+    <w:sdt>
+      <w:sdtPr>
+        <w:rPr>
+          <w:color w:val="auto"/>
+          <w:lang w:val="fr-FR"/>
+        </w:rPr>
+        <w:id w:val="-1360961104"/>
+        <w:docPartObj>
+          <w:docPartGallery w:val="Table of Contents"/>
+          <w:docPartUnique/>
+        </w:docPartObj>
+      </w:sdtPr>
+      <w:sdtEndPr>
+        <w:rPr>
+          <w:rFonts w:eastAsiaTheme="minorHAnsi" w:cstheme="minorBidi"/>
+          <w:sz w:val="22"/>
+          <w:szCs w:val="22"/>
+          <w:lang w:eastAsia="en-US"/>
+        </w:rPr>
+      </w:sdtEndPr>
+      <w:sdtContent>
+        <w:p>
+          <w:pPr>
+            <w:pStyle w:val="En-ttedetabledesmatires"/>
+            <w:rPr>
+              <w:color w:val="C00000"/>
+              <w:sz w:val="40"/>
+              <w:szCs w:val="40"/>
+              <w:lang w:val="fr-FR"/>
+            </w:rPr>
+          </w:pPr>
+          <w:r>
+            <w:rPr>
+              <w:color w:val="C00000"/>
+              <w:sz w:val="40"/>
+              <w:szCs w:val="40"/>
+              <w:lang w:val="fr-FR"/>
+            </w:rPr>
+            <w:t>Table des matières</w:t>
+          </w:r>
+        </w:p>
+        <w:p>
+          <w:pPr>
+            <w:rPr>
+              <w:rFonts w:asciiTheme="majorHAnsi" w:hAnsiTheme="majorHAnsi"/>
+              <w:sz w:val="4"/>
+              <w:szCs w:val="4"/>
+              <w:lang w:val="fr-FR" w:eastAsia="fr-BE"/>
+            </w:rPr>
+          </w:pPr>
+        </w:p>
+        <w:p>
+          <w:pPr>
+            <w:pStyle w:val="TM1"/>
+            <w:rPr>
+              <w:rFonts w:asciiTheme="majorHAnsi" w:hAnsiTheme="majorHAnsi"/>
+              <w:b/>
+              <w:bCs/>
+              <w:lang w:val="fr-FR"/>
+            </w:rPr>
+          </w:pPr>
+          <w:r>
+            <w:rPr>
+              <w:rFonts w:asciiTheme="majorHAnsi" w:hAnsiTheme="majorHAnsi"/>
+              <w:b/>
+              <w:bCs/>
+            </w:rPr>
+            <w:t>Choix de conception</w:t>
+          </w:r>
+          <w:r>
+            <w:rPr>
+              <w:rFonts w:asciiTheme="majorHAnsi" w:hAnsiTheme="majorHAnsi"/>
+            </w:rPr>
+            <w:ptab w:relativeTo="margin" w:alignment="right" w:leader="dot"/>
+          </w:r>
+          <w:r>
+            <w:rPr>
+              <w:rFonts w:asciiTheme="majorHAnsi" w:hAnsiTheme="majorHAnsi"/>
+              <w:b/>
+              <w:bCs/>
+              <w:lang w:val="fr-FR"/>
+            </w:rPr>
+            <w:t>1</w:t>
+          </w:r>
+        </w:p>
+        <w:p>
+          <w:pPr>
+            <w:rPr>
+              <w:rFonts w:asciiTheme="majorHAnsi" w:hAnsiTheme="majorHAnsi"/>
+              <w:lang w:val="fr-FR" w:eastAsia="fr-BE"/>
+            </w:rPr>
+          </w:pPr>
+        </w:p>
+        <w:p>
+          <w:pPr>
+            <w:pStyle w:val="TM1"/>
+            <w:rPr>
+              <w:rFonts w:asciiTheme="majorHAnsi" w:hAnsiTheme="majorHAnsi"/>
+            </w:rPr>
+          </w:pPr>
+          <w:r>
+            <w:rPr>
+              <w:rFonts w:asciiTheme="majorHAnsi" w:hAnsiTheme="majorHAnsi"/>
+              <w:b/>
+              <w:bCs/>
+            </w:rPr>
+            <w:t>Diagramme de cas d’utilisations</w:t>
+          </w:r>
+          <w:r>
+            <w:rPr>
+              <w:rFonts w:asciiTheme="majorHAnsi" w:hAnsiTheme="majorHAnsi"/>
+            </w:rPr>
+            <w:ptab w:relativeTo="margin" w:alignment="right" w:leader="dot"/>
+          </w:r>
+          <w:r>
+            <w:rPr>
+              <w:rFonts w:asciiTheme="majorHAnsi" w:hAnsiTheme="majorHAnsi"/>
+              <w:b/>
+              <w:bCs/>
+              <w:lang w:val="fr-FR"/>
+            </w:rPr>
+            <w:t>1</w:t>
+          </w:r>
+        </w:p>
+        <w:p>
+          <w:pPr>
+            <w:pStyle w:val="TM2"/>
+            <w:ind w:left="216"/>
+            <w:rPr>
+              <w:rFonts w:asciiTheme="majorHAnsi" w:hAnsiTheme="majorHAnsi"/>
+            </w:rPr>
+          </w:pPr>
+          <w:r>
+            <w:rPr>
+              <w:rFonts w:asciiTheme="majorHAnsi" w:hAnsiTheme="majorHAnsi"/>
+            </w:rPr>
+            <w:t>Description du diagramme</w:t>
+          </w:r>
+          <w:r>
+            <w:rPr>
+              <w:rFonts w:asciiTheme="majorHAnsi" w:hAnsiTheme="majorHAnsi"/>
+            </w:rPr>
+            <w:ptab w:relativeTo="margin" w:alignment="right" w:leader="dot"/>
+          </w:r>
+          <w:r>
+            <w:rPr>
+              <w:rFonts w:asciiTheme="majorHAnsi" w:hAnsiTheme="majorHAnsi"/>
+              <w:lang w:val="fr-FR"/>
+            </w:rPr>
+            <w:t>2</w:t>
+          </w:r>
+        </w:p>
+        <w:p>
+          <w:pPr>
+            <w:pStyle w:val="TM3"/>
+            <w:ind w:left="0" w:firstLine="216"/>
+            <w:rPr>
+              <w:rFonts w:asciiTheme="majorHAnsi" w:hAnsiTheme="majorHAnsi"/>
+              <w:lang w:val="fr-FR"/>
+            </w:rPr>
+          </w:pPr>
+          <w:r>
+            <w:rPr>
+              <w:rFonts w:asciiTheme="majorHAnsi" w:hAnsiTheme="majorHAnsi"/>
+            </w:rPr>
+            <w:t>Diagramme</w:t>
+          </w:r>
+          <w:r>
+            <w:rPr>
+              <w:rFonts w:asciiTheme="majorHAnsi" w:hAnsiTheme="majorHAnsi"/>
+            </w:rPr>
+            <w:ptab w:relativeTo="margin" w:alignment="right" w:leader="dot"/>
+          </w:r>
+          <w:r>
+            <w:rPr>
+              <w:rFonts w:asciiTheme="majorHAnsi" w:hAnsiTheme="majorHAnsi"/>
+              <w:lang w:val="fr-FR"/>
+            </w:rPr>
+            <w:t>3</w:t>
+          </w:r>
+        </w:p>
+        <w:p>
+          <w:pPr>
+            <w:rPr>
+              <w:rFonts w:asciiTheme="majorHAnsi" w:hAnsiTheme="majorHAnsi"/>
+              <w:lang w:val="fr-FR" w:eastAsia="fr-BE"/>
+            </w:rPr>
+          </w:pPr>
+        </w:p>
+        <w:p>
+          <w:pPr>
+            <w:pStyle w:val="TM1"/>
+            <w:rPr>
+              <w:rFonts w:asciiTheme="majorHAnsi" w:hAnsiTheme="majorHAnsi"/>
+            </w:rPr>
+          </w:pPr>
+          <w:r>
+            <w:rPr>
+              <w:rFonts w:asciiTheme="majorHAnsi" w:hAnsiTheme="majorHAnsi"/>
+              <w:b/>
+              <w:bCs/>
+            </w:rPr>
+            <w:t>Diagramme global d’interaction</w:t>
+          </w:r>
+          <w:r>
+            <w:rPr>
+              <w:rFonts w:asciiTheme="majorHAnsi" w:hAnsiTheme="majorHAnsi"/>
+            </w:rPr>
+            <w:ptab w:relativeTo="margin" w:alignment="right" w:leader="dot"/>
+          </w:r>
+          <w:r>
+            <w:rPr>
+              <w:rFonts w:asciiTheme="majorHAnsi" w:hAnsiTheme="majorHAnsi"/>
+              <w:b/>
+              <w:bCs/>
+              <w:lang w:val="fr-FR"/>
+            </w:rPr>
+            <w:t>4</w:t>
+          </w:r>
+        </w:p>
+        <w:p>
+          <w:pPr>
+            <w:pStyle w:val="TM2"/>
+            <w:ind w:left="216"/>
+            <w:rPr>
+              <w:rFonts w:asciiTheme="majorHAnsi" w:hAnsiTheme="majorHAnsi"/>
+            </w:rPr>
+          </w:pPr>
+          <w:r>
+            <w:rPr>
+              <w:rFonts w:asciiTheme="majorHAnsi" w:hAnsiTheme="majorHAnsi"/>
+            </w:rPr>
+            <w:t>Description du diagramme</w:t>
+          </w:r>
+          <w:r>
+            <w:rPr>
+              <w:rFonts w:asciiTheme="majorHAnsi" w:hAnsiTheme="majorHAnsi"/>
+            </w:rPr>
+            <w:ptab w:relativeTo="margin" w:alignment="right" w:leader="dot"/>
+          </w:r>
+          <w:r>
+            <w:rPr>
+              <w:rFonts w:asciiTheme="majorHAnsi" w:hAnsiTheme="majorHAnsi"/>
+              <w:lang w:val="fr-FR"/>
+            </w:rPr>
+            <w:t>5</w:t>
+          </w:r>
+        </w:p>
+        <w:p>
+          <w:pPr>
+            <w:pStyle w:val="TM3"/>
+            <w:ind w:left="0" w:firstLine="216"/>
+            <w:rPr>
+              <w:rFonts w:asciiTheme="majorHAnsi" w:hAnsiTheme="majorHAnsi"/>
+              <w:lang w:val="fr-FR"/>
+            </w:rPr>
+          </w:pPr>
+          <w:r>
+            <w:rPr>
+              <w:rFonts w:asciiTheme="majorHAnsi" w:hAnsiTheme="majorHAnsi"/>
+            </w:rPr>
+            <w:t>Diagramme</w:t>
+          </w:r>
+          <w:r>
+            <w:rPr>
+              <w:rFonts w:asciiTheme="majorHAnsi" w:hAnsiTheme="majorHAnsi"/>
+            </w:rPr>
+            <w:ptab w:relativeTo="margin" w:alignment="right" w:leader="dot"/>
+          </w:r>
+          <w:r>
+            <w:rPr>
+              <w:rFonts w:asciiTheme="majorHAnsi" w:hAnsiTheme="majorHAnsi"/>
+              <w:lang w:val="fr-FR"/>
+            </w:rPr>
+            <w:t>6</w:t>
+          </w:r>
+        </w:p>
+        <w:p>
+          <w:pPr>
+            <w:rPr>
+              <w:rFonts w:asciiTheme="majorHAnsi" w:hAnsiTheme="majorHAnsi"/>
+              <w:lang w:val="fr-FR" w:eastAsia="fr-BE"/>
+            </w:rPr>
+          </w:pPr>
+        </w:p>
+        <w:p>
+          <w:pPr>
+            <w:pStyle w:val="TM1"/>
+            <w:rPr>
+              <w:rFonts w:asciiTheme="majorHAnsi" w:hAnsiTheme="majorHAnsi"/>
+            </w:rPr>
+          </w:pPr>
+          <w:r>
+            <w:rPr>
+              <w:rFonts w:asciiTheme="majorHAnsi" w:hAnsiTheme="majorHAnsi"/>
+              <w:b/>
+              <w:bCs/>
+            </w:rPr>
+            <w:t xml:space="preserve">Diagramme </w:t>
+          </w:r>
+          <w:r>
+            <w:rPr>
+              <w:rFonts w:asciiTheme="majorHAnsi" w:hAnsiTheme="majorHAnsi"/>
+              <w:b/>
+              <w:bCs/>
+            </w:rPr>
+            <w:t>de classes</w:t>
+          </w:r>
+          <w:r>
+            <w:rPr>
+              <w:rFonts w:asciiTheme="majorHAnsi" w:hAnsiTheme="majorHAnsi"/>
+            </w:rPr>
+            <w:ptab w:relativeTo="margin" w:alignment="right" w:leader="dot"/>
+          </w:r>
+          <w:r>
+            <w:rPr>
+              <w:rFonts w:asciiTheme="majorHAnsi" w:hAnsiTheme="majorHAnsi"/>
+              <w:b/>
+              <w:bCs/>
+              <w:lang w:val="fr-FR"/>
+            </w:rPr>
+            <w:t>4</w:t>
+          </w:r>
+        </w:p>
+        <w:p>
+          <w:pPr>
+            <w:pStyle w:val="TM2"/>
+            <w:ind w:left="216"/>
+            <w:rPr>
+              <w:rFonts w:asciiTheme="majorHAnsi" w:hAnsiTheme="majorHAnsi"/>
+            </w:rPr>
+          </w:pPr>
+          <w:r>
+            <w:rPr>
+              <w:rFonts w:asciiTheme="majorHAnsi" w:hAnsiTheme="majorHAnsi"/>
+            </w:rPr>
+            <w:t>Description du diagramme</w:t>
+          </w:r>
+          <w:r>
+            <w:rPr>
+              <w:rFonts w:asciiTheme="majorHAnsi" w:hAnsiTheme="majorHAnsi"/>
+            </w:rPr>
+            <w:ptab w:relativeTo="margin" w:alignment="right" w:leader="dot"/>
+          </w:r>
+          <w:r>
+            <w:rPr>
+              <w:rFonts w:asciiTheme="majorHAnsi" w:hAnsiTheme="majorHAnsi"/>
+              <w:lang w:val="fr-FR"/>
+            </w:rPr>
+            <w:t>5</w:t>
+          </w:r>
+        </w:p>
+        <w:p>
+          <w:pPr>
+            <w:ind w:firstLine="216"/>
+            <w:rPr>
+              <w:rFonts w:asciiTheme="majorHAnsi" w:hAnsiTheme="majorHAnsi"/>
+              <w:lang w:val="fr-FR"/>
+            </w:rPr>
+          </w:pPr>
+          <w:r>
+            <w:rPr>
+              <w:rFonts w:asciiTheme="majorHAnsi" w:hAnsiTheme="majorHAnsi"/>
+            </w:rPr>
+            <w:t>Diagramme</w:t>
+          </w:r>
+          <w:r>
+            <w:rPr>
+              <w:rFonts w:asciiTheme="majorHAnsi" w:hAnsiTheme="majorHAnsi"/>
+            </w:rPr>
+            <w:ptab w:relativeTo="margin" w:alignment="right" w:leader="dot"/>
+          </w:r>
+          <w:r>
+            <w:rPr>
+              <w:rFonts w:asciiTheme="majorHAnsi" w:hAnsiTheme="majorHAnsi"/>
+              <w:lang w:val="fr-FR"/>
+            </w:rPr>
+            <w:t>6</w:t>
+          </w:r>
+        </w:p>
+        <w:p>
+          <w:pPr>
+            <w:ind w:firstLine="216"/>
+            <w:rPr>
+              <w:rFonts w:asciiTheme="majorHAnsi" w:hAnsiTheme="majorHAnsi"/>
+              <w:lang w:val="fr-FR"/>
+            </w:rPr>
+          </w:pPr>
+        </w:p>
+        <w:p>
+          <w:pPr>
+            <w:pStyle w:val="TM1"/>
+            <w:rPr>
+              <w:rFonts w:asciiTheme="majorHAnsi" w:hAnsiTheme="majorHAnsi"/>
+            </w:rPr>
+          </w:pPr>
+          <w:r>
+            <w:rPr>
+              <w:rFonts w:asciiTheme="majorHAnsi" w:hAnsiTheme="majorHAnsi"/>
+              <w:b/>
+              <w:bCs/>
+            </w:rPr>
+            <w:t>Diagramme</w:t>
+          </w:r>
+          <w:r>
+            <w:rPr>
+              <w:rFonts w:asciiTheme="majorHAnsi" w:hAnsiTheme="majorHAnsi"/>
+              <w:b/>
+              <w:bCs/>
+            </w:rPr>
+            <w:t>s</w:t>
+          </w:r>
+          <w:r>
+            <w:rPr>
+              <w:rFonts w:asciiTheme="majorHAnsi" w:hAnsiTheme="majorHAnsi"/>
+              <w:b/>
+              <w:bCs/>
+            </w:rPr>
+            <w:t xml:space="preserve"> </w:t>
+          </w:r>
+          <w:r>
+            <w:rPr>
+              <w:rFonts w:asciiTheme="majorHAnsi" w:hAnsiTheme="majorHAnsi"/>
+              <w:b/>
+              <w:bCs/>
+            </w:rPr>
+            <w:t>de séquences</w:t>
+          </w:r>
+          <w:r>
+            <w:rPr>
+              <w:rFonts w:asciiTheme="majorHAnsi" w:hAnsiTheme="majorHAnsi"/>
+            </w:rPr>
+            <w:ptab w:relativeTo="margin" w:alignment="right" w:leader="dot"/>
+          </w:r>
+          <w:r>
+            <w:rPr>
+              <w:rFonts w:asciiTheme="majorHAnsi" w:hAnsiTheme="majorHAnsi"/>
+              <w:b/>
+              <w:bCs/>
+              <w:lang w:val="fr-FR"/>
+            </w:rPr>
+            <w:t>4</w:t>
+          </w:r>
+        </w:p>
+        <w:p>
+          <w:pPr>
+            <w:pStyle w:val="TM2"/>
+            <w:ind w:left="216"/>
+            <w:rPr>
+              <w:rFonts w:asciiTheme="majorHAnsi" w:hAnsiTheme="majorHAnsi"/>
+              <w:lang w:val="fr-FR"/>
+            </w:rPr>
+          </w:pPr>
+          <w:r>
+            <w:rPr>
+              <w:rFonts w:asciiTheme="majorHAnsi" w:hAnsiTheme="majorHAnsi"/>
+              <w:i/>
+            </w:rPr>
+            <w:t>Paiement</w:t>
+          </w:r>
+          <w:r>
+            <w:rPr>
+              <w:rFonts w:asciiTheme="majorHAnsi" w:hAnsiTheme="majorHAnsi"/>
+            </w:rPr>
+            <w:ptab w:relativeTo="margin" w:alignment="right" w:leader="dot"/>
+          </w:r>
+          <w:r>
+            <w:rPr>
+              <w:rFonts w:asciiTheme="majorHAnsi" w:hAnsiTheme="majorHAnsi"/>
+              <w:lang w:val="fr-FR"/>
+            </w:rPr>
+            <w:t>5</w:t>
+          </w:r>
+        </w:p>
+        <w:p>
+          <w:pPr>
+            <w:pStyle w:val="TM2"/>
+            <w:ind w:left="216" w:firstLine="492"/>
+            <w:rPr>
+              <w:rFonts w:asciiTheme="majorHAnsi" w:hAnsiTheme="majorHAnsi"/>
+            </w:rPr>
+          </w:pPr>
+          <w:r>
+            <w:rPr>
+              <w:rFonts w:asciiTheme="majorHAnsi" w:hAnsiTheme="majorHAnsi"/>
+            </w:rPr>
+            <w:t>Description du diagramme</w:t>
+          </w:r>
+          <w:r>
+            <w:rPr>
+              <w:rFonts w:asciiTheme="majorHAnsi" w:hAnsiTheme="majorHAnsi"/>
+            </w:rPr>
+            <w:ptab w:relativeTo="margin" w:alignment="right" w:leader="dot"/>
+          </w:r>
+          <w:r>
+            <w:rPr>
+              <w:rFonts w:asciiTheme="majorHAnsi" w:hAnsiTheme="majorHAnsi"/>
+              <w:lang w:val="fr-FR"/>
+            </w:rPr>
+            <w:t>6</w:t>
+          </w:r>
+        </w:p>
+        <w:p>
+          <w:pPr>
+            <w:pStyle w:val="TM1"/>
+            <w:ind w:firstLine="708"/>
+            <w:rPr>
+              <w:rFonts w:asciiTheme="majorHAnsi" w:hAnsiTheme="majorHAnsi"/>
+            </w:rPr>
+          </w:pPr>
+          <w:r>
+            <w:rPr>
+              <w:rFonts w:asciiTheme="majorHAnsi" w:hAnsiTheme="majorHAnsi"/>
+              <w:bCs/>
+            </w:rPr>
+            <w:t>Diagramme</w:t>
+          </w:r>
+          <w:r>
+            <w:rPr>
+              <w:rFonts w:asciiTheme="majorHAnsi" w:hAnsiTheme="majorHAnsi"/>
+            </w:rPr>
+            <w:ptab w:relativeTo="margin" w:alignment="right" w:leader="dot"/>
+          </w:r>
+          <w:r>
+            <w:rPr>
+              <w:rFonts w:asciiTheme="majorHAnsi" w:hAnsiTheme="majorHAnsi"/>
+              <w:bCs/>
+              <w:lang w:val="fr-FR"/>
+            </w:rPr>
+            <w:t>4</w:t>
+          </w:r>
+        </w:p>
+        <w:p>
+          <w:pPr>
+            <w:pStyle w:val="TM2"/>
+            <w:ind w:left="216"/>
+            <w:rPr>
+              <w:rFonts w:asciiTheme="majorHAnsi" w:hAnsiTheme="majorHAnsi"/>
+              <w:lang w:val="fr-FR"/>
+            </w:rPr>
+          </w:pPr>
+          <w:r>
+            <w:rPr>
+              <w:rFonts w:asciiTheme="majorHAnsi" w:hAnsiTheme="majorHAnsi"/>
+              <w:i/>
+            </w:rPr>
+            <w:t>Impression</w:t>
+          </w:r>
+          <w:r>
+            <w:rPr>
+              <w:rFonts w:asciiTheme="majorHAnsi" w:hAnsiTheme="majorHAnsi"/>
+            </w:rPr>
+            <w:ptab w:relativeTo="margin" w:alignment="right" w:leader="dot"/>
+          </w:r>
+          <w:r>
+            <w:rPr>
+              <w:rFonts w:asciiTheme="majorHAnsi" w:hAnsiTheme="majorHAnsi"/>
+              <w:lang w:val="fr-FR"/>
+            </w:rPr>
+            <w:t>5</w:t>
+          </w:r>
+        </w:p>
+        <w:p>
+          <w:pPr>
+            <w:pStyle w:val="TM2"/>
+            <w:ind w:left="216" w:firstLine="492"/>
+            <w:rPr>
+              <w:rFonts w:asciiTheme="majorHAnsi" w:hAnsiTheme="majorHAnsi"/>
+            </w:rPr>
+          </w:pPr>
+          <w:r>
+            <w:rPr>
+              <w:rFonts w:asciiTheme="majorHAnsi" w:hAnsiTheme="majorHAnsi"/>
+            </w:rPr>
+            <w:t>Description du diagramme</w:t>
+          </w:r>
+          <w:r>
+            <w:rPr>
+              <w:rFonts w:asciiTheme="majorHAnsi" w:hAnsiTheme="majorHAnsi"/>
+            </w:rPr>
+            <w:ptab w:relativeTo="margin" w:alignment="right" w:leader="dot"/>
+          </w:r>
+          <w:r>
+            <w:rPr>
+              <w:rFonts w:asciiTheme="majorHAnsi" w:hAnsiTheme="majorHAnsi"/>
+              <w:lang w:val="fr-FR"/>
+            </w:rPr>
+            <w:t>6</w:t>
+          </w:r>
+        </w:p>
+        <w:p>
+          <w:pPr>
+            <w:pStyle w:val="TM1"/>
+            <w:ind w:firstLine="708"/>
+            <w:rPr>
+              <w:rFonts w:asciiTheme="majorHAnsi" w:hAnsiTheme="majorHAnsi"/>
+            </w:rPr>
+          </w:pPr>
+          <w:r>
+            <w:rPr>
+              <w:rFonts w:asciiTheme="majorHAnsi" w:hAnsiTheme="majorHAnsi"/>
+              <w:bCs/>
+            </w:rPr>
+            <w:t>Diagramme</w:t>
+          </w:r>
+          <w:r>
+            <w:rPr>
+              <w:rFonts w:asciiTheme="majorHAnsi" w:hAnsiTheme="majorHAnsi"/>
+            </w:rPr>
+            <w:ptab w:relativeTo="margin" w:alignment="right" w:leader="dot"/>
+          </w:r>
+          <w:r>
+            <w:rPr>
+              <w:rFonts w:asciiTheme="majorHAnsi" w:hAnsiTheme="majorHAnsi"/>
+              <w:bCs/>
+              <w:lang w:val="fr-FR"/>
+            </w:rPr>
+            <w:t>4</w:t>
+          </w:r>
+        </w:p>
+        <w:p>
+          <w:pPr>
+            <w:pStyle w:val="TM2"/>
+            <w:ind w:left="216"/>
+            <w:rPr>
+              <w:rFonts w:asciiTheme="majorHAnsi" w:hAnsiTheme="majorHAnsi"/>
+            </w:rPr>
+          </w:pPr>
+          <w:r>
+            <w:rPr>
+              <w:rFonts w:asciiTheme="majorHAnsi" w:hAnsiTheme="majorHAnsi"/>
+              <w:i/>
+            </w:rPr>
+            <w:t>Acheter abonnement</w:t>
+          </w:r>
+          <w:r>
+            <w:rPr>
+              <w:rFonts w:asciiTheme="majorHAnsi" w:hAnsiTheme="majorHAnsi"/>
+            </w:rPr>
+            <w:ptab w:relativeTo="margin" w:alignment="right" w:leader="dot"/>
+          </w:r>
+          <w:r>
+            <w:rPr>
+              <w:rFonts w:asciiTheme="majorHAnsi" w:hAnsiTheme="majorHAnsi"/>
+              <w:lang w:val="fr-FR"/>
+            </w:rPr>
+            <w:t>5</w:t>
+          </w:r>
+        </w:p>
+        <w:p>
+          <w:pPr>
+            <w:ind w:left="708"/>
+            <w:rPr>
+              <w:rFonts w:asciiTheme="majorHAnsi" w:hAnsiTheme="majorHAnsi"/>
+              <w:lang w:val="fr-FR"/>
+            </w:rPr>
+          </w:pPr>
+          <w:r>
+            <w:rPr>
+              <w:rFonts w:asciiTheme="majorHAnsi" w:hAnsiTheme="majorHAnsi"/>
+            </w:rPr>
+            <w:t>Description du diagramme</w:t>
+          </w:r>
+          <w:r>
+            <w:rPr>
+              <w:rFonts w:asciiTheme="majorHAnsi" w:hAnsiTheme="majorHAnsi"/>
+            </w:rPr>
+            <w:ptab w:relativeTo="margin" w:alignment="right" w:leader="dot"/>
+          </w:r>
+          <w:r>
+            <w:rPr>
+              <w:rFonts w:asciiTheme="majorHAnsi" w:hAnsiTheme="majorHAnsi"/>
+              <w:lang w:val="fr-FR"/>
+            </w:rPr>
+            <w:t>5</w:t>
+          </w:r>
+        </w:p>
+        <w:p>
+          <w:pPr>
+            <w:ind w:left="708"/>
+            <w:rPr>
+              <w:rFonts w:asciiTheme="majorHAnsi" w:hAnsiTheme="majorHAnsi"/>
+              <w:lang w:val="fr-FR"/>
+            </w:rPr>
+          </w:pPr>
+          <w:r>
+            <w:rPr>
+              <w:rFonts w:asciiTheme="majorHAnsi" w:hAnsiTheme="majorHAnsi"/>
+            </w:rPr>
+            <w:t>D</w:t>
+          </w:r>
+          <w:r>
+            <w:rPr>
+              <w:rFonts w:asciiTheme="majorHAnsi" w:hAnsiTheme="majorHAnsi"/>
+            </w:rPr>
+            <w:t>iagramme</w:t>
+          </w:r>
+          <w:r>
+            <w:rPr>
+              <w:rFonts w:asciiTheme="majorHAnsi" w:hAnsiTheme="majorHAnsi"/>
+            </w:rPr>
+            <w:ptab w:relativeTo="margin" w:alignment="right" w:leader="dot"/>
+          </w:r>
+          <w:r>
+            <w:rPr>
+              <w:rFonts w:asciiTheme="majorHAnsi" w:hAnsiTheme="majorHAnsi"/>
+              <w:lang w:val="fr-FR"/>
+            </w:rPr>
+            <w:t>5</w:t>
+          </w:r>
+        </w:p>
+        <w:p>
+          <w:pPr>
+            <w:pStyle w:val="TM2"/>
+            <w:ind w:left="216"/>
+            <w:rPr>
+              <w:rFonts w:asciiTheme="majorHAnsi" w:hAnsiTheme="majorHAnsi"/>
+            </w:rPr>
+          </w:pPr>
+          <w:r>
+            <w:rPr>
+              <w:rFonts w:asciiTheme="majorHAnsi" w:hAnsiTheme="majorHAnsi"/>
+              <w:i/>
+            </w:rPr>
+            <w:t>Renouveler abonnement</w:t>
+          </w:r>
+          <w:r>
+            <w:rPr>
+              <w:rFonts w:asciiTheme="majorHAnsi" w:hAnsiTheme="majorHAnsi"/>
+            </w:rPr>
+            <w:ptab w:relativeTo="margin" w:alignment="right" w:leader="dot"/>
+          </w:r>
+          <w:r>
+            <w:rPr>
+              <w:rFonts w:asciiTheme="majorHAnsi" w:hAnsiTheme="majorHAnsi"/>
+              <w:lang w:val="fr-FR"/>
+            </w:rPr>
+            <w:t>5</w:t>
+          </w:r>
+        </w:p>
+        <w:p>
+          <w:pPr>
+            <w:ind w:firstLine="708"/>
+            <w:rPr>
+              <w:rFonts w:asciiTheme="majorHAnsi" w:hAnsiTheme="majorHAnsi"/>
+              <w:lang w:val="fr-FR"/>
+            </w:rPr>
+          </w:pPr>
+          <w:r>
+            <w:rPr>
+              <w:rFonts w:asciiTheme="majorHAnsi" w:hAnsiTheme="majorHAnsi"/>
+            </w:rPr>
+            <w:t>Description du diagramme</w:t>
+          </w:r>
+          <w:r>
+            <w:rPr>
+              <w:rFonts w:asciiTheme="majorHAnsi" w:hAnsiTheme="majorHAnsi"/>
+            </w:rPr>
+            <w:ptab w:relativeTo="margin" w:alignment="right" w:leader="dot"/>
+          </w:r>
+          <w:r>
+            <w:rPr>
+              <w:rFonts w:asciiTheme="majorHAnsi" w:hAnsiTheme="majorHAnsi"/>
+              <w:lang w:val="fr-FR"/>
+            </w:rPr>
+            <w:t>6</w:t>
+          </w:r>
+        </w:p>
+        <w:p>
+          <w:pPr>
+            <w:pStyle w:val="TM1"/>
+            <w:ind w:firstLine="708"/>
+            <w:rPr>
+              <w:rFonts w:asciiTheme="majorHAnsi" w:hAnsiTheme="majorHAnsi"/>
+            </w:rPr>
+          </w:pPr>
+          <w:r>
+            <w:rPr>
+              <w:rFonts w:asciiTheme="majorHAnsi" w:hAnsiTheme="majorHAnsi"/>
+              <w:bCs/>
+            </w:rPr>
+            <w:t>Diagramme</w:t>
+          </w:r>
+          <w:r>
+            <w:rPr>
+              <w:rFonts w:asciiTheme="majorHAnsi" w:hAnsiTheme="majorHAnsi"/>
+            </w:rPr>
+            <w:ptab w:relativeTo="margin" w:alignment="right" w:leader="dot"/>
+          </w:r>
+          <w:r>
+            <w:rPr>
+              <w:rFonts w:asciiTheme="majorHAnsi" w:hAnsiTheme="majorHAnsi"/>
+              <w:bCs/>
+              <w:lang w:val="fr-FR"/>
+            </w:rPr>
+            <w:t>4</w:t>
+          </w:r>
+        </w:p>
+        <w:p>
+          <w:pPr>
+            <w:pStyle w:val="TM2"/>
+            <w:ind w:left="0" w:firstLine="216"/>
+            <w:rPr>
+              <w:rFonts w:asciiTheme="majorHAnsi" w:hAnsiTheme="majorHAnsi"/>
+              <w:lang w:val="fr-FR"/>
+            </w:rPr>
+          </w:pPr>
+          <w:r>
+            <w:rPr>
+              <w:rFonts w:asciiTheme="majorHAnsi" w:hAnsiTheme="majorHAnsi"/>
+              <w:i/>
+            </w:rPr>
+            <w:t xml:space="preserve">Acheter </w:t>
+          </w:r>
+          <w:proofErr w:type="spellStart"/>
+          <w:r>
+            <w:rPr>
+              <w:rFonts w:asciiTheme="majorHAnsi" w:hAnsiTheme="majorHAnsi"/>
+              <w:i/>
+            </w:rPr>
+            <w:t>pass</w:t>
+          </w:r>
+          <w:proofErr w:type="spellEnd"/>
+          <w:r>
+            <w:rPr>
+              <w:rFonts w:asciiTheme="majorHAnsi" w:hAnsiTheme="majorHAnsi"/>
+            </w:rPr>
+            <w:ptab w:relativeTo="margin" w:alignment="right" w:leader="dot"/>
+          </w:r>
+          <w:r>
+            <w:rPr>
+              <w:rFonts w:asciiTheme="majorHAnsi" w:hAnsiTheme="majorHAnsi"/>
+              <w:lang w:val="fr-FR"/>
+            </w:rPr>
+            <w:t>5</w:t>
+          </w:r>
+        </w:p>
+        <w:p>
+          <w:pPr>
+            <w:pStyle w:val="TM2"/>
+            <w:ind w:left="216" w:firstLine="492"/>
+            <w:rPr>
+              <w:rFonts w:asciiTheme="majorHAnsi" w:hAnsiTheme="majorHAnsi"/>
+            </w:rPr>
+          </w:pPr>
+          <w:r>
+            <w:rPr>
+              <w:rFonts w:asciiTheme="majorHAnsi" w:hAnsiTheme="majorHAnsi"/>
+            </w:rPr>
+            <w:t>Description du diagramme</w:t>
+          </w:r>
+          <w:r>
+            <w:rPr>
+              <w:rFonts w:asciiTheme="majorHAnsi" w:hAnsiTheme="majorHAnsi"/>
+            </w:rPr>
+            <w:ptab w:relativeTo="margin" w:alignment="right" w:leader="dot"/>
+          </w:r>
+          <w:r>
+            <w:rPr>
+              <w:rFonts w:asciiTheme="majorHAnsi" w:hAnsiTheme="majorHAnsi"/>
+              <w:lang w:val="fr-FR"/>
+            </w:rPr>
+            <w:t>6</w:t>
+          </w:r>
+        </w:p>
+        <w:p>
+          <w:pPr>
+            <w:pStyle w:val="TM1"/>
+            <w:ind w:firstLine="708"/>
+            <w:rPr>
+              <w:rFonts w:asciiTheme="majorHAnsi" w:hAnsiTheme="majorHAnsi"/>
+            </w:rPr>
+          </w:pPr>
+          <w:r>
+            <w:rPr>
+              <w:rFonts w:asciiTheme="majorHAnsi" w:hAnsiTheme="majorHAnsi"/>
+              <w:bCs/>
+            </w:rPr>
+            <w:t>Diagramme</w:t>
+          </w:r>
+          <w:r>
+            <w:rPr>
+              <w:rFonts w:asciiTheme="majorHAnsi" w:hAnsiTheme="majorHAnsi"/>
+            </w:rPr>
+            <w:ptab w:relativeTo="margin" w:alignment="right" w:leader="dot"/>
+          </w:r>
+          <w:r>
+            <w:rPr>
+              <w:rFonts w:asciiTheme="majorHAnsi" w:hAnsiTheme="majorHAnsi"/>
+              <w:bCs/>
+              <w:lang w:val="fr-FR"/>
+            </w:rPr>
+            <w:t>4</w:t>
+          </w:r>
+        </w:p>
+        <w:p>
+          <w:pPr>
+            <w:pStyle w:val="TM2"/>
+            <w:ind w:left="216"/>
+            <w:rPr>
+              <w:rFonts w:asciiTheme="majorHAnsi" w:hAnsiTheme="majorHAnsi"/>
+            </w:rPr>
+          </w:pPr>
+          <w:r>
+            <w:rPr>
+              <w:rFonts w:asciiTheme="majorHAnsi" w:hAnsiTheme="majorHAnsi"/>
+              <w:i/>
+            </w:rPr>
+            <w:t xml:space="preserve">Acheter </w:t>
+          </w:r>
+          <w:r>
+            <w:rPr>
+              <w:rFonts w:asciiTheme="majorHAnsi" w:hAnsiTheme="majorHAnsi"/>
+              <w:i/>
+            </w:rPr>
+            <w:t>billet</w:t>
+          </w:r>
+          <w:r>
+            <w:rPr>
+              <w:rFonts w:asciiTheme="majorHAnsi" w:hAnsiTheme="majorHAnsi"/>
+            </w:rPr>
+            <w:ptab w:relativeTo="margin" w:alignment="right" w:leader="dot"/>
+          </w:r>
+          <w:r>
+            <w:rPr>
+              <w:rFonts w:asciiTheme="majorHAnsi" w:hAnsiTheme="majorHAnsi"/>
+              <w:lang w:val="fr-FR"/>
+            </w:rPr>
+            <w:t>5</w:t>
+          </w:r>
+        </w:p>
+        <w:p>
+          <w:pPr>
+            <w:ind w:left="708"/>
+            <w:rPr>
+              <w:rFonts w:asciiTheme="majorHAnsi" w:hAnsiTheme="majorHAnsi"/>
+              <w:lang w:val="fr-FR"/>
+            </w:rPr>
+          </w:pPr>
+          <w:r>
+            <w:rPr>
+              <w:rFonts w:asciiTheme="majorHAnsi" w:hAnsiTheme="majorHAnsi"/>
+            </w:rPr>
+            <w:lastRenderedPageBreak/>
+            <w:t>Description du diagramme</w:t>
+          </w:r>
+          <w:r>
+            <w:rPr>
+              <w:rFonts w:asciiTheme="majorHAnsi" w:hAnsiTheme="majorHAnsi"/>
+            </w:rPr>
+            <w:ptab w:relativeTo="margin" w:alignment="right" w:leader="dot"/>
+          </w:r>
+          <w:r>
+            <w:rPr>
+              <w:rFonts w:asciiTheme="majorHAnsi" w:hAnsiTheme="majorHAnsi"/>
+              <w:lang w:val="fr-FR"/>
+            </w:rPr>
+            <w:t>5</w:t>
+          </w:r>
+        </w:p>
+        <w:p>
+          <w:pPr>
+            <w:pStyle w:val="TM1"/>
+            <w:ind w:firstLine="708"/>
+            <w:rPr>
+              <w:rFonts w:asciiTheme="majorHAnsi" w:hAnsiTheme="majorHAnsi"/>
+            </w:rPr>
+          </w:pPr>
+          <w:r>
+            <w:rPr>
+              <w:rFonts w:asciiTheme="majorHAnsi" w:hAnsiTheme="majorHAnsi"/>
+              <w:bCs/>
+            </w:rPr>
+            <w:t>Diagramme</w:t>
+          </w:r>
+          <w:r>
+            <w:rPr>
+              <w:rFonts w:asciiTheme="majorHAnsi" w:hAnsiTheme="majorHAnsi"/>
+            </w:rPr>
+            <w:ptab w:relativeTo="margin" w:alignment="right" w:leader="dot"/>
+          </w:r>
+          <w:r>
+            <w:rPr>
+              <w:rFonts w:asciiTheme="majorHAnsi" w:hAnsiTheme="majorHAnsi"/>
+              <w:bCs/>
+              <w:lang w:val="fr-FR"/>
+            </w:rPr>
+            <w:t>4</w:t>
+          </w:r>
+        </w:p>
+        <w:p>
+          <w:pPr>
+            <w:pStyle w:val="TM2"/>
+            <w:ind w:left="216"/>
+            <w:rPr>
+              <w:rFonts w:asciiTheme="majorHAnsi" w:hAnsiTheme="majorHAnsi"/>
+              <w:lang w:val="fr-FR"/>
+            </w:rPr>
+          </w:pPr>
+          <w:r>
+            <w:rPr>
+              <w:rFonts w:asciiTheme="majorHAnsi" w:hAnsiTheme="majorHAnsi"/>
+              <w:i/>
+            </w:rPr>
+            <w:t>Activer/désactiver composant optionnel</w:t>
+          </w:r>
+          <w:r>
+            <w:rPr>
+              <w:rFonts w:asciiTheme="majorHAnsi" w:hAnsiTheme="majorHAnsi"/>
+            </w:rPr>
+            <w:ptab w:relativeTo="margin" w:alignment="right" w:leader="dot"/>
+          </w:r>
+          <w:r>
+            <w:rPr>
+              <w:rFonts w:asciiTheme="majorHAnsi" w:hAnsiTheme="majorHAnsi"/>
+              <w:lang w:val="fr-FR"/>
+            </w:rPr>
+            <w:t>5</w:t>
+          </w:r>
+        </w:p>
+        <w:p>
+          <w:pPr>
+            <w:pStyle w:val="TM2"/>
+            <w:ind w:left="216" w:firstLine="492"/>
+            <w:rPr>
+              <w:rFonts w:asciiTheme="majorHAnsi" w:hAnsiTheme="majorHAnsi"/>
+            </w:rPr>
+          </w:pPr>
+          <w:r>
+            <w:rPr>
+              <w:rFonts w:asciiTheme="majorHAnsi" w:hAnsiTheme="majorHAnsi"/>
+            </w:rPr>
+            <w:t>Description du diagramme</w:t>
+          </w:r>
+          <w:r>
+            <w:rPr>
+              <w:rFonts w:asciiTheme="majorHAnsi" w:hAnsiTheme="majorHAnsi"/>
+            </w:rPr>
+            <w:ptab w:relativeTo="margin" w:alignment="right" w:leader="dot"/>
+          </w:r>
+          <w:r>
+            <w:rPr>
+              <w:rFonts w:asciiTheme="majorHAnsi" w:hAnsiTheme="majorHAnsi"/>
+              <w:lang w:val="fr-FR"/>
+            </w:rPr>
+            <w:t>6</w:t>
+          </w:r>
+        </w:p>
+        <w:p>
+          <w:pPr>
+            <w:pStyle w:val="TM1"/>
+            <w:ind w:firstLine="708"/>
+            <w:rPr>
+              <w:rFonts w:asciiTheme="majorHAnsi" w:hAnsiTheme="majorHAnsi"/>
+            </w:rPr>
+          </w:pPr>
+          <w:r>
+            <w:rPr>
+              <w:rFonts w:asciiTheme="majorHAnsi" w:hAnsiTheme="majorHAnsi"/>
+              <w:bCs/>
+            </w:rPr>
+            <w:t>Diagramme</w:t>
+          </w:r>
+          <w:r>
+            <w:rPr>
+              <w:rFonts w:asciiTheme="majorHAnsi" w:hAnsiTheme="majorHAnsi"/>
+            </w:rPr>
+            <w:ptab w:relativeTo="margin" w:alignment="right" w:leader="dot"/>
+          </w:r>
+          <w:r>
+            <w:rPr>
+              <w:rFonts w:asciiTheme="majorHAnsi" w:hAnsiTheme="majorHAnsi"/>
+              <w:bCs/>
+              <w:lang w:val="fr-FR"/>
+            </w:rPr>
+            <w:t>4</w:t>
+          </w:r>
+        </w:p>
+        <w:p>
+          <w:pPr>
+            <w:pStyle w:val="TM2"/>
+            <w:ind w:left="216"/>
+            <w:rPr>
+              <w:rFonts w:asciiTheme="majorHAnsi" w:hAnsiTheme="majorHAnsi"/>
+            </w:rPr>
+          </w:pPr>
+          <w:r>
+            <w:rPr>
+              <w:rFonts w:asciiTheme="majorHAnsi" w:hAnsiTheme="majorHAnsi"/>
+              <w:i/>
+            </w:rPr>
+            <w:t>Créer/gérer une panne</w:t>
+          </w:r>
+          <w:r>
+            <w:rPr>
+              <w:rFonts w:asciiTheme="majorHAnsi" w:hAnsiTheme="majorHAnsi"/>
+            </w:rPr>
+            <w:ptab w:relativeTo="margin" w:alignment="right" w:leader="dot"/>
+          </w:r>
+          <w:r>
+            <w:rPr>
+              <w:rFonts w:asciiTheme="majorHAnsi" w:hAnsiTheme="majorHAnsi"/>
+              <w:lang w:val="fr-FR"/>
+            </w:rPr>
+            <w:t>5</w:t>
+          </w:r>
+        </w:p>
+        <w:p>
+          <w:pPr>
+            <w:ind w:left="708"/>
+            <w:rPr>
+              <w:rFonts w:asciiTheme="majorHAnsi" w:hAnsiTheme="majorHAnsi"/>
+              <w:lang w:val="fr-FR"/>
+            </w:rPr>
+          </w:pPr>
+          <w:r>
+            <w:rPr>
+              <w:rFonts w:asciiTheme="majorHAnsi" w:hAnsiTheme="majorHAnsi"/>
+            </w:rPr>
+            <w:t>Description du diagramme</w:t>
+          </w:r>
+          <w:r>
+            <w:rPr>
+              <w:rFonts w:asciiTheme="majorHAnsi" w:hAnsiTheme="majorHAnsi"/>
+            </w:rPr>
+            <w:ptab w:relativeTo="margin" w:alignment="right" w:leader="dot"/>
+          </w:r>
+          <w:r>
+            <w:rPr>
+              <w:rFonts w:asciiTheme="majorHAnsi" w:hAnsiTheme="majorHAnsi"/>
+              <w:lang w:val="fr-FR"/>
+            </w:rPr>
+            <w:t>5</w:t>
+          </w:r>
+        </w:p>
+        <w:p>
+          <w:pPr>
+            <w:ind w:left="708"/>
+            <w:rPr>
+              <w:rFonts w:asciiTheme="majorHAnsi" w:hAnsiTheme="majorHAnsi"/>
+              <w:lang w:val="fr-FR"/>
+            </w:rPr>
+          </w:pPr>
+          <w:r>
+            <w:rPr>
+              <w:rFonts w:asciiTheme="majorHAnsi" w:hAnsiTheme="majorHAnsi"/>
+            </w:rPr>
+            <w:t>Diagramme</w:t>
+          </w:r>
+          <w:r>
+            <w:rPr>
+              <w:rFonts w:asciiTheme="majorHAnsi" w:hAnsiTheme="majorHAnsi"/>
+            </w:rPr>
+            <w:ptab w:relativeTo="margin" w:alignment="right" w:leader="dot"/>
+          </w:r>
+          <w:r>
+            <w:rPr>
+              <w:rFonts w:asciiTheme="majorHAnsi" w:hAnsiTheme="majorHAnsi"/>
+              <w:lang w:val="fr-FR"/>
+            </w:rPr>
+            <w:t>5</w:t>
+          </w:r>
+        </w:p>
+        <w:p>
+          <w:pPr>
+            <w:pStyle w:val="TM2"/>
+            <w:ind w:left="216"/>
+            <w:rPr>
+              <w:rFonts w:asciiTheme="majorHAnsi" w:hAnsiTheme="majorHAnsi"/>
+            </w:rPr>
+          </w:pPr>
+          <w:r>
+            <w:rPr>
+              <w:rFonts w:asciiTheme="majorHAnsi" w:hAnsiTheme="majorHAnsi"/>
+              <w:i/>
+            </w:rPr>
+            <w:t>Vérifier horaire trains</w:t>
+          </w:r>
+          <w:r>
+            <w:rPr>
+              <w:rFonts w:asciiTheme="majorHAnsi" w:hAnsiTheme="majorHAnsi"/>
+            </w:rPr>
+            <w:ptab w:relativeTo="margin" w:alignment="right" w:leader="dot"/>
+          </w:r>
+          <w:r>
+            <w:rPr>
+              <w:rFonts w:asciiTheme="majorHAnsi" w:hAnsiTheme="majorHAnsi"/>
+              <w:lang w:val="fr-FR"/>
+            </w:rPr>
+            <w:t>5</w:t>
+          </w:r>
+        </w:p>
+        <w:p>
+          <w:pPr>
+            <w:ind w:firstLine="708"/>
+            <w:rPr>
+              <w:rFonts w:asciiTheme="majorHAnsi" w:hAnsiTheme="majorHAnsi"/>
+              <w:lang w:val="fr-FR"/>
+            </w:rPr>
+          </w:pPr>
+          <w:r>
+            <w:rPr>
+              <w:rFonts w:asciiTheme="majorHAnsi" w:hAnsiTheme="majorHAnsi"/>
+            </w:rPr>
+            <w:t>Description du diagramme</w:t>
+          </w:r>
+          <w:r>
+            <w:rPr>
+              <w:rFonts w:asciiTheme="majorHAnsi" w:hAnsiTheme="majorHAnsi"/>
+            </w:rPr>
+            <w:ptab w:relativeTo="margin" w:alignment="right" w:leader="dot"/>
+          </w:r>
+          <w:r>
+            <w:rPr>
+              <w:rFonts w:asciiTheme="majorHAnsi" w:hAnsiTheme="majorHAnsi"/>
+              <w:lang w:val="fr-FR"/>
+            </w:rPr>
+            <w:t>6</w:t>
+          </w:r>
+        </w:p>
+        <w:p>
+          <w:pPr>
+            <w:pStyle w:val="TM1"/>
+            <w:ind w:firstLine="708"/>
+            <w:rPr>
+              <w:rFonts w:asciiTheme="majorHAnsi" w:hAnsiTheme="majorHAnsi"/>
+              <w:bCs/>
+              <w:lang w:val="fr-FR"/>
+            </w:rPr>
+          </w:pPr>
+          <w:r>
+            <w:rPr>
+              <w:rFonts w:asciiTheme="majorHAnsi" w:hAnsiTheme="majorHAnsi"/>
+              <w:bCs/>
+            </w:rPr>
+            <w:t>Diagramme</w:t>
+          </w:r>
+          <w:r>
+            <w:rPr>
+              <w:rFonts w:asciiTheme="majorHAnsi" w:hAnsiTheme="majorHAnsi"/>
+            </w:rPr>
+            <w:ptab w:relativeTo="margin" w:alignment="right" w:leader="dot"/>
+          </w:r>
+          <w:r>
+            <w:rPr>
+              <w:rFonts w:asciiTheme="majorHAnsi" w:hAnsiTheme="majorHAnsi"/>
+              <w:bCs/>
+              <w:lang w:val="fr-FR"/>
+            </w:rPr>
+            <w:t>4</w:t>
+          </w:r>
+        </w:p>
+        <w:p>
+          <w:pPr>
+            <w:rPr>
+              <w:rFonts w:asciiTheme="majorHAnsi" w:hAnsiTheme="majorHAnsi"/>
+              <w:lang w:val="fr-FR" w:eastAsia="fr-BE"/>
+            </w:rPr>
+          </w:pPr>
+        </w:p>
+        <w:p>
+          <w:pPr>
+            <w:pStyle w:val="TM1"/>
+            <w:rPr>
+              <w:rFonts w:asciiTheme="majorHAnsi" w:hAnsiTheme="majorHAnsi"/>
+            </w:rPr>
+          </w:pPr>
+          <w:r>
+            <w:rPr>
+              <w:rFonts w:asciiTheme="majorHAnsi" w:hAnsiTheme="majorHAnsi"/>
+              <w:b/>
+              <w:bCs/>
+            </w:rPr>
+            <w:t>Diagramme d’état</w:t>
+          </w:r>
+          <w:r>
+            <w:rPr>
+              <w:rFonts w:asciiTheme="majorHAnsi" w:hAnsiTheme="majorHAnsi"/>
+            </w:rPr>
+            <w:ptab w:relativeTo="margin" w:alignment="right" w:leader="dot"/>
+          </w:r>
+          <w:r>
+            <w:rPr>
+              <w:rFonts w:asciiTheme="majorHAnsi" w:hAnsiTheme="majorHAnsi"/>
+              <w:b/>
+              <w:bCs/>
+              <w:lang w:val="fr-FR"/>
+            </w:rPr>
+            <w:t>4</w:t>
+          </w:r>
+        </w:p>
+        <w:p>
+          <w:pPr>
+            <w:pStyle w:val="TM2"/>
+            <w:ind w:left="216"/>
+            <w:rPr>
+              <w:rFonts w:asciiTheme="majorHAnsi" w:hAnsiTheme="majorHAnsi"/>
+            </w:rPr>
+          </w:pPr>
+          <w:r>
+            <w:rPr>
+              <w:rFonts w:asciiTheme="majorHAnsi" w:hAnsiTheme="majorHAnsi"/>
+            </w:rPr>
+            <w:t>Description du diagramme</w:t>
+          </w:r>
+          <w:r>
+            <w:rPr>
+              <w:rFonts w:asciiTheme="majorHAnsi" w:hAnsiTheme="majorHAnsi"/>
+            </w:rPr>
+            <w:ptab w:relativeTo="margin" w:alignment="right" w:leader="dot"/>
+          </w:r>
+          <w:r>
+            <w:rPr>
+              <w:rFonts w:asciiTheme="majorHAnsi" w:hAnsiTheme="majorHAnsi"/>
+              <w:lang w:val="fr-FR"/>
+            </w:rPr>
+            <w:t>5</w:t>
+          </w:r>
+        </w:p>
+        <w:p>
+          <w:pPr>
+            <w:ind w:firstLine="216"/>
+            <w:rPr>
+              <w:rFonts w:asciiTheme="majorHAnsi" w:hAnsiTheme="majorHAnsi"/>
+              <w:lang w:val="fr-FR"/>
+            </w:rPr>
+          </w:pPr>
+          <w:r>
+            <w:rPr>
+              <w:rFonts w:asciiTheme="majorHAnsi" w:hAnsiTheme="majorHAnsi"/>
+            </w:rPr>
+            <w:t>Diagramme</w:t>
+          </w:r>
+          <w:r>
+            <w:rPr>
+              <w:rFonts w:asciiTheme="majorHAnsi" w:hAnsiTheme="majorHAnsi"/>
+            </w:rPr>
+            <w:ptab w:relativeTo="margin" w:alignment="right" w:leader="dot"/>
+          </w:r>
+          <w:r>
+            <w:rPr>
+              <w:rFonts w:asciiTheme="majorHAnsi" w:hAnsiTheme="majorHAnsi"/>
+              <w:lang w:val="fr-FR"/>
+            </w:rPr>
+            <w:t>6</w:t>
+          </w:r>
+        </w:p>
+      </w:sdtContent>
+    </w:sdt>
+    <w:p>
+      <w:pPr>
+        <w:rPr>
+          <w:rFonts w:asciiTheme="majorHAnsi" w:hAnsiTheme="majorHAnsi"/>
+          <w:color w:val="FF0000"/>
+          <w:lang w:val="fr-FR" w:eastAsia="fr-BE"/>
+        </w:rPr>
+      </w:pPr>
+    </w:p>
+    <w:p>
+      <w:pPr>
+        <w:rPr>
+          <w:rFonts w:asciiTheme="majorHAnsi" w:hAnsiTheme="majorHAnsi"/>
+          <w:sz w:val="24"/>
+          <w:szCs w:val="24"/>
+        </w:rPr>
+      </w:pPr>
     </w:p>
     <w:p>
       <w:pPr>
         <w:jc w:val="center"/>
       </w:pPr>
     </w:p>
+    <w:p>
+      <w:pPr>
+        <w:pStyle w:val="Sous-titre"/>
+      </w:pPr>
+    </w:p>
     <w:sectPr>
+      <w:footerReference w:type="default" r:id="rId8"/>
+      <w:headerReference w:type="first" r:id="rId9"/>
+      <w:footerReference w:type="first" r:id="rId10"/>
       <w:pgSz w:w="11906" w:h="16838"/>
       <w:pgMar w:top="1417" w:right="1417" w:bottom="1417" w:left="1417" w:header="708" w:footer="708" w:gutter="0"/>
       <w:cols w:space="708"/>
+      <w:titlePg/>
       <w:docGrid w:linePitch="360"/>
     </w:sectPr>
   </w:body>
 </w:document>
+</file>
+
+<file path=word/endnotes.xml><?xml version="1.0" encoding="utf-8"?>
+<w:endnotes xmlns:wpc="http://schemas.microsoft.com/office/word/2010/wordprocessingCanvas" xmlns:cx="http://schemas.microsoft.com/office/drawing/2014/chartex" xmlns:cx1="http://schemas.microsoft.com/office/drawing/2015/9/8/chartex" xmlns:cx2="http://schemas.microsoft.com/office/drawing/2015/10/21/chartex" xmlns:cx3="http://schemas.microsoft.com/office/drawing/2016/5/9/chartex" xmlns:cx4="http://schemas.microsoft.com/office/drawing/2016/5/10/chartex" xmlns:cx5="http://schemas.microsoft.com/office/drawing/2016/5/11/chartex" xmlns:cx6="http://schemas.microsoft.com/office/drawing/2016/5/12/chartex" xmlns:cx7="http://schemas.microsoft.com/office/drawing/2016/5/13/chartex" xmlns:cx8="http://schemas.microsoft.com/office/drawing/2016/5/14/chartex" xmlns:mc="http://schemas.openxmlformats.org/markup-compatibility/2006" xmlns:aink="http://schemas.microsoft.com/office/drawing/2016/ink" xmlns:am3d="http://schemas.microsoft.com/office/drawing/2017/model3d" xmlns:o="urn:schemas-microsoft-com:office:office" xmlns:r="http://schemas.openxmlformats.org/officeDocument/2006/relationships" xmlns:m="http://schemas.openxmlformats.org/officeDocument/2006/math" xmlns:v="urn:schemas-microsoft-com:vml" xmlns:wp14="http://schemas.microsoft.com/office/word/2010/wordprocessingDrawing" xmlns:wp="http://schemas.openxmlformats.org/drawingml/2006/wordprocessingDrawing" xmlns:w10="urn:schemas-microsoft-com:office:word" xmlns:w="http://schemas.openxmlformats.org/wordprocessingml/2006/main" xmlns:w14="http://schemas.microsoft.com/office/word/2010/wordml" xmlns:w15="http://schemas.microsoft.com/office/word/2012/wordml" xmlns:w16cid="http://schemas.microsoft.com/office/word/2016/wordml/cid" xmlns:w16se="http://schemas.microsoft.com/office/word/2015/wordml/symex" xmlns:wpg="http://schemas.microsoft.com/office/word/2010/wordprocessingGroup" xmlns:wpi="http://schemas.microsoft.com/office/word/2010/wordprocessingInk" xmlns:wne="http://schemas.microsoft.com/office/word/2006/wordml" xmlns:wps="http://schemas.microsoft.com/office/word/2010/wordprocessingShape" mc:Ignorable="w14 w15 w16se w16cid wp14">
+  <w:endnote w:type="separator" w:id="-1">
+    <w:p>
+      <w:pPr>
+        <w:spacing w:after="0" w:line="240" w:lineRule="auto"/>
+      </w:pPr>
+      <w:r>
+        <w:separator/>
+      </w:r>
+    </w:p>
+  </w:endnote>
+  <w:endnote w:type="continuationSeparator" w:id="0">
+    <w:p>
+      <w:pPr>
+        <w:spacing w:after="0" w:line="240" w:lineRule="auto"/>
+      </w:pPr>
+      <w:r>
+        <w:continuationSeparator/>
+      </w:r>
+    </w:p>
+  </w:endnote>
+</w:endnotes>
+</file>
+
+<file path=word/footer1.xml><?xml version="1.0" encoding="utf-8"?>
+<w:ftr xmlns:wpc="http://schemas.microsoft.com/office/word/2010/wordprocessingCanvas" xmlns:cx="http://schemas.microsoft.com/office/drawing/2014/chartex" xmlns:cx1="http://schemas.microsoft.com/office/drawing/2015/9/8/chartex" xmlns:cx2="http://schemas.microsoft.com/office/drawing/2015/10/21/chartex" xmlns:cx3="http://schemas.microsoft.com/office/drawing/2016/5/9/chartex" xmlns:cx4="http://schemas.microsoft.com/office/drawing/2016/5/10/chartex" xmlns:cx5="http://schemas.microsoft.com/office/drawing/2016/5/11/chartex" xmlns:cx6="http://schemas.microsoft.com/office/drawing/2016/5/12/chartex" xmlns:cx7="http://schemas.microsoft.com/office/drawing/2016/5/13/chartex" xmlns:cx8="http://schemas.microsoft.com/office/drawing/2016/5/14/chartex" xmlns:mc="http://schemas.openxmlformats.org/markup-compatibility/2006" xmlns:aink="http://schemas.microsoft.com/office/drawing/2016/ink" xmlns:am3d="http://schemas.microsoft.com/office/drawing/2017/model3d" xmlns:o="urn:schemas-microsoft-com:office:office" xmlns:r="http://schemas.openxmlformats.org/officeDocument/2006/relationships" xmlns:m="http://schemas.openxmlformats.org/officeDocument/2006/math" xmlns:v="urn:schemas-microsoft-com:vml" xmlns:wp14="http://schemas.microsoft.com/office/word/2010/wordprocessingDrawing" xmlns:wp="http://schemas.openxmlformats.org/drawingml/2006/wordprocessingDrawing" xmlns:w10="urn:schemas-microsoft-com:office:word" xmlns:w="http://schemas.openxmlformats.org/wordprocessingml/2006/main" xmlns:w14="http://schemas.microsoft.com/office/word/2010/wordml" xmlns:w15="http://schemas.microsoft.com/office/word/2012/wordml" xmlns:w16cid="http://schemas.microsoft.com/office/word/2016/wordml/cid" xmlns:w16se="http://schemas.microsoft.com/office/word/2015/wordml/symex" xmlns:wpg="http://schemas.microsoft.com/office/word/2010/wordprocessingGroup" xmlns:wpi="http://schemas.microsoft.com/office/word/2010/wordprocessingInk" xmlns:wne="http://schemas.microsoft.com/office/word/2006/wordml" xmlns:wps="http://schemas.microsoft.com/office/word/2010/wordprocessingShape" mc:Ignorable="w14 w15 w16se w16cid wp14">
+  <w:sdt>
+    <w:sdtPr>
+      <w:id w:val="-414706122"/>
+      <w:docPartObj>
+        <w:docPartGallery w:val="Page Numbers (Bottom of Page)"/>
+        <w:docPartUnique/>
+      </w:docPartObj>
+    </w:sdtPr>
+    <w:sdtContent>
+      <w:p>
+        <w:pPr>
+          <w:pStyle w:val="Pieddepage"/>
+          <w:jc w:val="center"/>
+        </w:pPr>
+        <w:r>
+          <w:fldChar w:fldCharType="begin"/>
+        </w:r>
+        <w:r>
+          <w:instrText>PAGE   \* MERGEFORMAT</w:instrText>
+        </w:r>
+        <w:r>
+          <w:fldChar w:fldCharType="separate"/>
+        </w:r>
+        <w:r>
+          <w:rPr>
+            <w:noProof/>
+            <w:lang w:val="fr-FR"/>
+          </w:rPr>
+          <w:t>3</w:t>
+        </w:r>
+        <w:r>
+          <w:fldChar w:fldCharType="end"/>
+        </w:r>
+      </w:p>
+    </w:sdtContent>
+  </w:sdt>
+  <w:p>
+    <w:pPr>
+      <w:pStyle w:val="Pieddepage"/>
+    </w:pPr>
+  </w:p>
+</w:ftr>
+</file>
+
+<file path=word/footer2.xml><?xml version="1.0" encoding="utf-8"?>
+<w:ftr xmlns:wpc="http://schemas.microsoft.com/office/word/2010/wordprocessingCanvas" xmlns:cx="http://schemas.microsoft.com/office/drawing/2014/chartex" xmlns:cx1="http://schemas.microsoft.com/office/drawing/2015/9/8/chartex" xmlns:cx2="http://schemas.microsoft.com/office/drawing/2015/10/21/chartex" xmlns:cx3="http://schemas.microsoft.com/office/drawing/2016/5/9/chartex" xmlns:cx4="http://schemas.microsoft.com/office/drawing/2016/5/10/chartex" xmlns:cx5="http://schemas.microsoft.com/office/drawing/2016/5/11/chartex" xmlns:cx6="http://schemas.microsoft.com/office/drawing/2016/5/12/chartex" xmlns:cx7="http://schemas.microsoft.com/office/drawing/2016/5/13/chartex" xmlns:cx8="http://schemas.microsoft.com/office/drawing/2016/5/14/chartex" xmlns:mc="http://schemas.openxmlformats.org/markup-compatibility/2006" xmlns:aink="http://schemas.microsoft.com/office/drawing/2016/ink" xmlns:am3d="http://schemas.microsoft.com/office/drawing/2017/model3d" xmlns:o="urn:schemas-microsoft-com:office:office" xmlns:r="http://schemas.openxmlformats.org/officeDocument/2006/relationships" xmlns:m="http://schemas.openxmlformats.org/officeDocument/2006/math" xmlns:v="urn:schemas-microsoft-com:vml" xmlns:wp14="http://schemas.microsoft.com/office/word/2010/wordprocessingDrawing" xmlns:wp="http://schemas.openxmlformats.org/drawingml/2006/wordprocessingDrawing" xmlns:w10="urn:schemas-microsoft-com:office:word" xmlns:w="http://schemas.openxmlformats.org/wordprocessingml/2006/main" xmlns:w14="http://schemas.microsoft.com/office/word/2010/wordml" xmlns:w15="http://schemas.microsoft.com/office/word/2012/wordml" xmlns:w16cid="http://schemas.microsoft.com/office/word/2016/wordml/cid" xmlns:w16se="http://schemas.microsoft.com/office/word/2015/wordml/symex" xmlns:wpg="http://schemas.microsoft.com/office/word/2010/wordprocessingGroup" xmlns:wpi="http://schemas.microsoft.com/office/word/2010/wordprocessingInk" xmlns:wne="http://schemas.microsoft.com/office/word/2006/wordml" xmlns:wps="http://schemas.microsoft.com/office/word/2010/wordprocessingShape" mc:Ignorable="w14 w15 w16se w16cid wp14">
+  <w:p>
+    <w:pPr>
+      <w:pStyle w:val="Pieddepage"/>
+      <w:jc w:val="right"/>
+      <w:rPr>
+        <w:rFonts w:asciiTheme="majorHAnsi" w:hAnsiTheme="majorHAnsi"/>
+        <w:sz w:val="24"/>
+        <w:szCs w:val="24"/>
+      </w:rPr>
+    </w:pPr>
+    <w:r>
+      <w:rPr>
+        <w:rFonts w:asciiTheme="majorHAnsi" w:hAnsiTheme="majorHAnsi"/>
+        <w:sz w:val="24"/>
+        <w:szCs w:val="24"/>
+      </w:rPr>
+      <w:t xml:space="preserve">Enseignants : </w:t>
+    </w:r>
+    <w:r>
+      <w:rPr>
+        <w:rFonts w:asciiTheme="majorHAnsi" w:hAnsiTheme="majorHAnsi"/>
+        <w:sz w:val="24"/>
+        <w:szCs w:val="24"/>
+      </w:rPr>
+      <w:t xml:space="preserve">Mr Mens et Mr </w:t>
+    </w:r>
+    <w:proofErr w:type="spellStart"/>
+    <w:r>
+      <w:rPr>
+        <w:rFonts w:asciiTheme="majorHAnsi" w:hAnsiTheme="majorHAnsi"/>
+        <w:sz w:val="24"/>
+        <w:szCs w:val="24"/>
+      </w:rPr>
+      <w:t>Hauweele</w:t>
+    </w:r>
+    <w:proofErr w:type="spellEnd"/>
+  </w:p>
+  <w:p>
+    <w:pPr>
+      <w:jc w:val="right"/>
+      <w:rPr>
+        <w:rFonts w:asciiTheme="majorHAnsi" w:hAnsiTheme="majorHAnsi"/>
+        <w:sz w:val="24"/>
+        <w:szCs w:val="24"/>
+      </w:rPr>
+    </w:pPr>
+    <w:r>
+      <w:rPr>
+        <w:rFonts w:asciiTheme="majorHAnsi" w:hAnsiTheme="majorHAnsi"/>
+        <w:sz w:val="24"/>
+        <w:szCs w:val="24"/>
+      </w:rPr>
+      <w:t>Année Scolaire 2017-2018</w:t>
+    </w:r>
+  </w:p>
+  <w:p>
+    <w:pPr>
+      <w:pStyle w:val="Pieddepage"/>
+    </w:pPr>
+  </w:p>
+</w:ftr>
+</file>
+
+<file path=word/footnotes.xml><?xml version="1.0" encoding="utf-8"?>
+<w:footnotes xmlns:wpc="http://schemas.microsoft.com/office/word/2010/wordprocessingCanvas" xmlns:cx="http://schemas.microsoft.com/office/drawing/2014/chartex" xmlns:cx1="http://schemas.microsoft.com/office/drawing/2015/9/8/chartex" xmlns:cx2="http://schemas.microsoft.com/office/drawing/2015/10/21/chartex" xmlns:cx3="http://schemas.microsoft.com/office/drawing/2016/5/9/chartex" xmlns:cx4="http://schemas.microsoft.com/office/drawing/2016/5/10/chartex" xmlns:cx5="http://schemas.microsoft.com/office/drawing/2016/5/11/chartex" xmlns:cx6="http://schemas.microsoft.com/office/drawing/2016/5/12/chartex" xmlns:cx7="http://schemas.microsoft.com/office/drawing/2016/5/13/chartex" xmlns:cx8="http://schemas.microsoft.com/office/drawing/2016/5/14/chartex" xmlns:mc="http://schemas.openxmlformats.org/markup-compatibility/2006" xmlns:aink="http://schemas.microsoft.com/office/drawing/2016/ink" xmlns:am3d="http://schemas.microsoft.com/office/drawing/2017/model3d" xmlns:o="urn:schemas-microsoft-com:office:office" xmlns:r="http://schemas.openxmlformats.org/officeDocument/2006/relationships" xmlns:m="http://schemas.openxmlformats.org/officeDocument/2006/math" xmlns:v="urn:schemas-microsoft-com:vml" xmlns:wp14="http://schemas.microsoft.com/office/word/2010/wordprocessingDrawing" xmlns:wp="http://schemas.openxmlformats.org/drawingml/2006/wordprocessingDrawing" xmlns:w10="urn:schemas-microsoft-com:office:word" xmlns:w="http://schemas.openxmlformats.org/wordprocessingml/2006/main" xmlns:w14="http://schemas.microsoft.com/office/word/2010/wordml" xmlns:w15="http://schemas.microsoft.com/office/word/2012/wordml" xmlns:w16cid="http://schemas.microsoft.com/office/word/2016/wordml/cid" xmlns:w16se="http://schemas.microsoft.com/office/word/2015/wordml/symex" xmlns:wpg="http://schemas.microsoft.com/office/word/2010/wordprocessingGroup" xmlns:wpi="http://schemas.microsoft.com/office/word/2010/wordprocessingInk" xmlns:wne="http://schemas.microsoft.com/office/word/2006/wordml" xmlns:wps="http://schemas.microsoft.com/office/word/2010/wordprocessingShape" mc:Ignorable="w14 w15 w16se w16cid wp14">
+  <w:footnote w:type="separator" w:id="-1">
+    <w:p>
+      <w:pPr>
+        <w:spacing w:after="0" w:line="240" w:lineRule="auto"/>
+      </w:pPr>
+      <w:r>
+        <w:separator/>
+      </w:r>
+    </w:p>
+  </w:footnote>
+  <w:footnote w:type="continuationSeparator" w:id="0">
+    <w:p>
+      <w:pPr>
+        <w:spacing w:after="0" w:line="240" w:lineRule="auto"/>
+      </w:pPr>
+      <w:r>
+        <w:continuationSeparator/>
+      </w:r>
+    </w:p>
+  </w:footnote>
+</w:footnotes>
+</file>
+
+<file path=word/header1.xml><?xml version="1.0" encoding="utf-8"?>
+<w:hdr xmlns:wpc="http://schemas.microsoft.com/office/word/2010/wordprocessingCanvas" xmlns:cx="http://schemas.microsoft.com/office/drawing/2014/chartex" xmlns:cx1="http://schemas.microsoft.com/office/drawing/2015/9/8/chartex" xmlns:cx2="http://schemas.microsoft.com/office/drawing/2015/10/21/chartex" xmlns:cx3="http://schemas.microsoft.com/office/drawing/2016/5/9/chartex" xmlns:cx4="http://schemas.microsoft.com/office/drawing/2016/5/10/chartex" xmlns:cx5="http://schemas.microsoft.com/office/drawing/2016/5/11/chartex" xmlns:cx6="http://schemas.microsoft.com/office/drawing/2016/5/12/chartex" xmlns:cx7="http://schemas.microsoft.com/office/drawing/2016/5/13/chartex" xmlns:cx8="http://schemas.microsoft.com/office/drawing/2016/5/14/chartex" xmlns:mc="http://schemas.openxmlformats.org/markup-compatibility/2006" xmlns:aink="http://schemas.microsoft.com/office/drawing/2016/ink" xmlns:am3d="http://schemas.microsoft.com/office/drawing/2017/model3d" xmlns:o="urn:schemas-microsoft-com:office:office" xmlns:r="http://schemas.openxmlformats.org/officeDocument/2006/relationships" xmlns:m="http://schemas.openxmlformats.org/officeDocument/2006/math" xmlns:v="urn:schemas-microsoft-com:vml" xmlns:wp14="http://schemas.microsoft.com/office/word/2010/wordprocessingDrawing" xmlns:wp="http://schemas.openxmlformats.org/drawingml/2006/wordprocessingDrawing" xmlns:w10="urn:schemas-microsoft-com:office:word" xmlns:w="http://schemas.openxmlformats.org/wordprocessingml/2006/main" xmlns:w14="http://schemas.microsoft.com/office/word/2010/wordml" xmlns:w15="http://schemas.microsoft.com/office/word/2012/wordml" xmlns:w16cid="http://schemas.microsoft.com/office/word/2016/wordml/cid" xmlns:w16se="http://schemas.microsoft.com/office/word/2015/wordml/symex" xmlns:wpg="http://schemas.microsoft.com/office/word/2010/wordprocessingGroup" xmlns:wpi="http://schemas.microsoft.com/office/word/2010/wordprocessingInk" xmlns:wne="http://schemas.microsoft.com/office/word/2006/wordml" xmlns:wps="http://schemas.microsoft.com/office/word/2010/wordprocessingShape" mc:Ignorable="w14 w15 w16se w16cid wp14">
+  <w:p>
+    <w:pPr>
+      <w:rPr>
+        <w:rFonts w:asciiTheme="majorHAnsi" w:hAnsiTheme="majorHAnsi"/>
+        <w:sz w:val="24"/>
+      </w:rPr>
+    </w:pPr>
+    <w:proofErr w:type="spellStart"/>
+    <w:r>
+      <w:rPr>
+        <w:rFonts w:asciiTheme="majorHAnsi" w:hAnsiTheme="majorHAnsi"/>
+        <w:sz w:val="24"/>
+      </w:rPr>
+      <w:t>Daix</w:t>
+    </w:r>
+    <w:proofErr w:type="spellEnd"/>
+    <w:r>
+      <w:rPr>
+        <w:rFonts w:asciiTheme="majorHAnsi" w:hAnsiTheme="majorHAnsi"/>
+        <w:sz w:val="24"/>
+      </w:rPr>
+      <w:t xml:space="preserve"> Théo</w:t>
+    </w:r>
+  </w:p>
+  <w:p>
+    <w:pPr>
+      <w:rPr>
+        <w:rFonts w:asciiTheme="majorHAnsi" w:hAnsiTheme="majorHAnsi"/>
+        <w:sz w:val="24"/>
+      </w:rPr>
+    </w:pPr>
+    <w:proofErr w:type="spellStart"/>
+    <w:r>
+      <w:rPr>
+        <w:rFonts w:asciiTheme="majorHAnsi" w:hAnsiTheme="majorHAnsi"/>
+        <w:sz w:val="24"/>
+      </w:rPr>
+      <w:t>Dubrulle</w:t>
+    </w:r>
+    <w:proofErr w:type="spellEnd"/>
+    <w:r>
+      <w:rPr>
+        <w:rFonts w:asciiTheme="majorHAnsi" w:hAnsiTheme="majorHAnsi"/>
+        <w:sz w:val="24"/>
+      </w:rPr>
+      <w:t xml:space="preserve"> Allan</w:t>
+    </w:r>
+  </w:p>
+  <w:p>
+    <w:pPr>
+      <w:rPr>
+        <w:rFonts w:asciiTheme="majorHAnsi" w:hAnsiTheme="majorHAnsi"/>
+        <w:sz w:val="24"/>
+      </w:rPr>
+    </w:pPr>
+    <w:r>
+      <w:rPr>
+        <w:rFonts w:asciiTheme="majorHAnsi" w:hAnsiTheme="majorHAnsi"/>
+        <w:sz w:val="24"/>
+      </w:rPr>
+      <w:t>Verhoye Victor</w:t>
+    </w:r>
+  </w:p>
+  <w:p>
+    <w:pPr>
+      <w:pStyle w:val="En-tte"/>
+    </w:pPr>
+  </w:p>
+</w:hdr>
 </file>
 
 <file path=word/styles.xml><?xml version="1.0" encoding="utf-8"?>
@@ -680,6 +2379,27 @@
     <w:name w:val="Normal"/>
     <w:qFormat/>
   </w:style>
+  <w:style w:type="paragraph" w:styleId="Titre1">
+    <w:name w:val="heading 1"/>
+    <w:basedOn w:val="Normal"/>
+    <w:next w:val="Normal"/>
+    <w:link w:val="Titre1Car"/>
+    <w:uiPriority w:val="9"/>
+    <w:qFormat/>
+    <w:rsid w:val="00F46A85"/>
+    <w:pPr>
+      <w:keepNext/>
+      <w:keepLines/>
+      <w:spacing w:before="240" w:after="0"/>
+      <w:outlineLvl w:val="0"/>
+    </w:pPr>
+    <w:rPr>
+      <w:rFonts w:asciiTheme="majorHAnsi" w:eastAsiaTheme="majorEastAsia" w:hAnsiTheme="majorHAnsi" w:cstheme="majorBidi"/>
+      <w:color w:val="365F91" w:themeColor="accent1" w:themeShade="BF"/>
+      <w:sz w:val="32"/>
+      <w:szCs w:val="32"/>
+    </w:rPr>
+  </w:style>
   <w:style w:type="character" w:default="1" w:styleId="Policepardfaut">
     <w:name w:val="Default Paragraph Font"/>
     <w:uiPriority w:val="1"/>
@@ -707,7 +2427,699 @@
     <w:semiHidden/>
     <w:unhideWhenUsed/>
   </w:style>
+  <w:style w:type="paragraph" w:styleId="En-tte">
+    <w:name w:val="header"/>
+    <w:basedOn w:val="Normal"/>
+    <w:link w:val="En-tteCar"/>
+    <w:uiPriority w:val="99"/>
+    <w:unhideWhenUsed/>
+    <w:rsid w:val="00A548F4"/>
+    <w:pPr>
+      <w:tabs>
+        <w:tab w:val="center" w:pos="4536"/>
+        <w:tab w:val="right" w:pos="9072"/>
+      </w:tabs>
+      <w:spacing w:after="0" w:line="240" w:lineRule="auto"/>
+    </w:pPr>
+  </w:style>
+  <w:style w:type="character" w:customStyle="1" w:styleId="En-tteCar">
+    <w:name w:val="En-tête Car"/>
+    <w:basedOn w:val="Policepardfaut"/>
+    <w:link w:val="En-tte"/>
+    <w:uiPriority w:val="99"/>
+    <w:rsid w:val="00A548F4"/>
+  </w:style>
+  <w:style w:type="paragraph" w:styleId="Pieddepage">
+    <w:name w:val="footer"/>
+    <w:basedOn w:val="Normal"/>
+    <w:link w:val="PieddepageCar"/>
+    <w:uiPriority w:val="99"/>
+    <w:unhideWhenUsed/>
+    <w:rsid w:val="00A548F4"/>
+    <w:pPr>
+      <w:tabs>
+        <w:tab w:val="center" w:pos="4536"/>
+        <w:tab w:val="right" w:pos="9072"/>
+      </w:tabs>
+      <w:spacing w:after="0" w:line="240" w:lineRule="auto"/>
+    </w:pPr>
+  </w:style>
+  <w:style w:type="character" w:customStyle="1" w:styleId="PieddepageCar">
+    <w:name w:val="Pied de page Car"/>
+    <w:basedOn w:val="Policepardfaut"/>
+    <w:link w:val="Pieddepage"/>
+    <w:uiPriority w:val="99"/>
+    <w:rsid w:val="00A548F4"/>
+  </w:style>
+  <w:style w:type="character" w:customStyle="1" w:styleId="Titre1Car">
+    <w:name w:val="Titre 1 Car"/>
+    <w:basedOn w:val="Policepardfaut"/>
+    <w:link w:val="Titre1"/>
+    <w:uiPriority w:val="9"/>
+    <w:rsid w:val="00F46A85"/>
+    <w:rPr>
+      <w:rFonts w:asciiTheme="majorHAnsi" w:eastAsiaTheme="majorEastAsia" w:hAnsiTheme="majorHAnsi" w:cstheme="majorBidi"/>
+      <w:color w:val="365F91" w:themeColor="accent1" w:themeShade="BF"/>
+      <w:sz w:val="32"/>
+      <w:szCs w:val="32"/>
+    </w:rPr>
+  </w:style>
+  <w:style w:type="paragraph" w:styleId="En-ttedetabledesmatires">
+    <w:name w:val="TOC Heading"/>
+    <w:basedOn w:val="Titre1"/>
+    <w:next w:val="Normal"/>
+    <w:uiPriority w:val="39"/>
+    <w:unhideWhenUsed/>
+    <w:qFormat/>
+    <w:rsid w:val="00F46A85"/>
+    <w:pPr>
+      <w:spacing w:line="259" w:lineRule="auto"/>
+      <w:outlineLvl w:val="9"/>
+    </w:pPr>
+    <w:rPr>
+      <w:lang w:eastAsia="fr-BE"/>
+    </w:rPr>
+  </w:style>
+  <w:style w:type="paragraph" w:styleId="Sous-titre">
+    <w:name w:val="Subtitle"/>
+    <w:basedOn w:val="Normal"/>
+    <w:next w:val="Normal"/>
+    <w:link w:val="Sous-titreCar"/>
+    <w:uiPriority w:val="11"/>
+    <w:qFormat/>
+    <w:rsid w:val="00F46A85"/>
+    <w:pPr>
+      <w:numPr>
+        <w:ilvl w:val="1"/>
+      </w:numPr>
+      <w:spacing w:after="160"/>
+    </w:pPr>
+    <w:rPr>
+      <w:rFonts w:eastAsiaTheme="minorEastAsia"/>
+      <w:color w:val="5A5A5A" w:themeColor="text1" w:themeTint="A5"/>
+      <w:spacing w:val="15"/>
+    </w:rPr>
+  </w:style>
+  <w:style w:type="character" w:customStyle="1" w:styleId="Sous-titreCar">
+    <w:name w:val="Sous-titre Car"/>
+    <w:basedOn w:val="Policepardfaut"/>
+    <w:link w:val="Sous-titre"/>
+    <w:uiPriority w:val="11"/>
+    <w:rsid w:val="00F46A85"/>
+    <w:rPr>
+      <w:rFonts w:eastAsiaTheme="minorEastAsia"/>
+      <w:color w:val="5A5A5A" w:themeColor="text1" w:themeTint="A5"/>
+      <w:spacing w:val="15"/>
+    </w:rPr>
+  </w:style>
+  <w:style w:type="paragraph" w:styleId="TM2">
+    <w:name w:val="toc 2"/>
+    <w:basedOn w:val="Normal"/>
+    <w:next w:val="Normal"/>
+    <w:autoRedefine/>
+    <w:uiPriority w:val="39"/>
+    <w:unhideWhenUsed/>
+    <w:rsid w:val="006A67A0"/>
+    <w:pPr>
+      <w:spacing w:after="100" w:line="259" w:lineRule="auto"/>
+      <w:ind w:left="220"/>
+    </w:pPr>
+    <w:rPr>
+      <w:rFonts w:eastAsiaTheme="minorEastAsia" w:cs="Times New Roman"/>
+      <w:lang w:eastAsia="fr-BE"/>
+    </w:rPr>
+  </w:style>
+  <w:style w:type="paragraph" w:styleId="TM1">
+    <w:name w:val="toc 1"/>
+    <w:basedOn w:val="Normal"/>
+    <w:next w:val="Normal"/>
+    <w:autoRedefine/>
+    <w:uiPriority w:val="39"/>
+    <w:unhideWhenUsed/>
+    <w:rsid w:val="006A67A0"/>
+    <w:pPr>
+      <w:spacing w:after="100" w:line="259" w:lineRule="auto"/>
+    </w:pPr>
+    <w:rPr>
+      <w:rFonts w:eastAsiaTheme="minorEastAsia" w:cs="Times New Roman"/>
+      <w:lang w:eastAsia="fr-BE"/>
+    </w:rPr>
+  </w:style>
+  <w:style w:type="paragraph" w:styleId="TM3">
+    <w:name w:val="toc 3"/>
+    <w:basedOn w:val="Normal"/>
+    <w:next w:val="Normal"/>
+    <w:autoRedefine/>
+    <w:uiPriority w:val="39"/>
+    <w:unhideWhenUsed/>
+    <w:rsid w:val="006A67A0"/>
+    <w:pPr>
+      <w:spacing w:after="100" w:line="259" w:lineRule="auto"/>
+      <w:ind w:left="440"/>
+    </w:pPr>
+    <w:rPr>
+      <w:rFonts w:eastAsiaTheme="minorEastAsia" w:cs="Times New Roman"/>
+      <w:lang w:eastAsia="fr-BE"/>
+    </w:rPr>
+  </w:style>
 </w:styles>
+</file>
+
+<file path=word/glossary/document.xml><?xml version="1.0" encoding="utf-8"?>
+<w:glossaryDocument xmlns:wpc="http://schemas.microsoft.com/office/word/2010/wordprocessingCanvas" xmlns:cx="http://schemas.microsoft.com/office/drawing/2014/chartex" xmlns:cx1="http://schemas.microsoft.com/office/drawing/2015/9/8/chartex" xmlns:cx2="http://schemas.microsoft.com/office/drawing/2015/10/21/chartex" xmlns:cx3="http://schemas.microsoft.com/office/drawing/2016/5/9/chartex" xmlns:cx4="http://schemas.microsoft.com/office/drawing/2016/5/10/chartex" xmlns:cx5="http://schemas.microsoft.com/office/drawing/2016/5/11/chartex" xmlns:cx6="http://schemas.microsoft.com/office/drawing/2016/5/12/chartex" xmlns:cx7="http://schemas.microsoft.com/office/drawing/2016/5/13/chartex" xmlns:cx8="http://schemas.microsoft.com/office/drawing/2016/5/14/chartex" xmlns:mc="http://schemas.openxmlformats.org/markup-compatibility/2006" xmlns:aink="http://schemas.microsoft.com/office/drawing/2016/ink" xmlns:am3d="http://schemas.microsoft.com/office/drawing/2017/model3d" xmlns:o="urn:schemas-microsoft-com:office:office" xmlns:r="http://schemas.openxmlformats.org/officeDocument/2006/relationships" xmlns:m="http://schemas.openxmlformats.org/officeDocument/2006/math" xmlns:v="urn:schemas-microsoft-com:vml" xmlns:wp14="http://schemas.microsoft.com/office/word/2010/wordprocessingDrawing" xmlns:wp="http://schemas.openxmlformats.org/drawingml/2006/wordprocessingDrawing" xmlns:w10="urn:schemas-microsoft-com:office:word" xmlns:w="http://schemas.openxmlformats.org/wordprocessingml/2006/main" xmlns:w14="http://schemas.microsoft.com/office/word/2010/wordml" xmlns:w15="http://schemas.microsoft.com/office/word/2012/wordml" xmlns:w16cid="http://schemas.microsoft.com/office/word/2016/wordml/cid" xmlns:w16se="http://schemas.microsoft.com/office/word/2015/wordml/symex" xmlns:wpg="http://schemas.microsoft.com/office/word/2010/wordprocessingGroup" xmlns:wpi="http://schemas.microsoft.com/office/word/2010/wordprocessingInk" xmlns:wne="http://schemas.microsoft.com/office/word/2006/wordml" xmlns:wps="http://schemas.microsoft.com/office/word/2010/wordprocessingShape" mc:Ignorable="w14 w15 w16se w16cid wp14"/>
+</file>
+
+<file path=word/glossary/fontTable.xml><?xml version="1.0" encoding="utf-8"?>
+<w:fonts xmlns:mc="http://schemas.openxmlformats.org/markup-compatibility/2006" xmlns:r="http://schemas.openxmlformats.org/officeDocument/2006/relationships" xmlns:w="http://schemas.openxmlformats.org/wordprocessingml/2006/main" xmlns:w14="http://schemas.microsoft.com/office/word/2010/wordml" xmlns:w15="http://schemas.microsoft.com/office/word/2012/wordml" xmlns:w16cid="http://schemas.microsoft.com/office/word/2016/wordml/cid" xmlns:w16se="http://schemas.microsoft.com/office/word/2015/wordml/symex" mc:Ignorable="w14 w15 w16se w16cid">
+  <w:font w:name="Calibri">
+    <w:panose1 w:val="020F0502020204030204"/>
+    <w:charset w:val="00"/>
+    <w:family w:val="swiss"/>
+    <w:pitch w:val="variable"/>
+    <w:sig w:usb0="E0002AFF" w:usb1="4000ACFF" w:usb2="00000001" w:usb3="00000000" w:csb0="000001FF" w:csb1="00000000"/>
+  </w:font>
+  <w:font w:name="Times New Roman">
+    <w:panose1 w:val="02020603050405020304"/>
+    <w:charset w:val="00"/>
+    <w:family w:val="roman"/>
+    <w:pitch w:val="variable"/>
+    <w:sig w:usb0="E0002AFF" w:usb1="C0007843" w:usb2="00000009" w:usb3="00000000" w:csb0="000001FF" w:csb1="00000000"/>
+  </w:font>
+  <w:font w:name="Cambria">
+    <w:panose1 w:val="02040503050406030204"/>
+    <w:charset w:val="00"/>
+    <w:family w:val="roman"/>
+    <w:pitch w:val="variable"/>
+    <w:sig w:usb0="E00002FF" w:usb1="400004FF" w:usb2="00000000" w:usb3="00000000" w:csb0="0000019F" w:csb1="00000000"/>
+  </w:font>
+  <w:font w:name="Calibri Light">
+    <w:panose1 w:val="020F0302020204030204"/>
+    <w:charset w:val="00"/>
+    <w:family w:val="swiss"/>
+    <w:pitch w:val="variable"/>
+    <w:sig w:usb0="A0002AEF" w:usb1="4000207B" w:usb2="00000000" w:usb3="00000000" w:csb0="000001FF" w:csb1="00000000"/>
+  </w:font>
+</w:fonts>
+</file>
+
+<file path=word/glossary/settings.xml><?xml version="1.0" encoding="utf-8"?>
+<w:settings xmlns:mc="http://schemas.openxmlformats.org/markup-compatibility/2006" xmlns:o="urn:schemas-microsoft-com:office:office" xmlns:r="http://schemas.openxmlformats.org/officeDocument/2006/relationships" xmlns:m="http://schemas.openxmlformats.org/officeDocument/2006/math" xmlns:v="urn:schemas-microsoft-com:vml" xmlns:w10="urn:schemas-microsoft-com:office:word" xmlns:w="http://schemas.openxmlformats.org/wordprocessingml/2006/main" xmlns:w14="http://schemas.microsoft.com/office/word/2010/wordml" xmlns:w15="http://schemas.microsoft.com/office/word/2012/wordml" xmlns:w16cid="http://schemas.microsoft.com/office/word/2016/wordml/cid" xmlns:w16se="http://schemas.microsoft.com/office/word/2015/wordml/symex" xmlns:sl="http://schemas.openxmlformats.org/schemaLibrary/2006/main" mc:Ignorable="w14 w15 w16se w16cid">
+  <w:view w:val="normal"/>
+  <w:defaultTabStop w:val="708"/>
+  <w:hyphenationZone w:val="425"/>
+  <w:characterSpacingControl w:val="doNotCompress"/>
+  <w:compat>
+    <w:useFELayout/>
+    <w:compatSetting w:name="compatibilityMode" w:uri="http://schemas.microsoft.com/office/word" w:val="15"/>
+    <w:compatSetting w:name="overrideTableStyleFontSizeAndJustification" w:uri="http://schemas.microsoft.com/office/word" w:val="1"/>
+    <w:compatSetting w:name="enableOpenTypeFeatures" w:uri="http://schemas.microsoft.com/office/word" w:val="1"/>
+    <w:compatSetting w:name="doNotFlipMirrorIndents" w:uri="http://schemas.microsoft.com/office/word" w:val="1"/>
+    <w:compatSetting w:name="differentiateMultirowTableHeaders" w:uri="http://schemas.microsoft.com/office/word" w:val="1"/>
+    <w:compatSetting w:name="useWord2013TrackBottomHyphenation" w:uri="http://schemas.microsoft.com/office/word" w:val="0"/>
+  </w:compat>
+  <w:rsids>
+    <w:rsidRoot w:val="00B620B2"/>
+    <w:rsid w:val="007376A2"/>
+    <w:rsid w:val="00B620B2"/>
+  </w:rsids>
+  <m:mathPr>
+    <m:mathFont m:val="Cambria Math"/>
+    <m:brkBin m:val="before"/>
+    <m:brkBinSub m:val="--"/>
+    <m:smallFrac m:val="0"/>
+    <m:dispDef/>
+    <m:lMargin m:val="0"/>
+    <m:rMargin m:val="0"/>
+    <m:defJc m:val="centerGroup"/>
+    <m:wrapIndent m:val="1440"/>
+    <m:intLim m:val="subSup"/>
+    <m:naryLim m:val="undOvr"/>
+  </m:mathPr>
+  <w:themeFontLang w:val="fr-BE"/>
+  <w:clrSchemeMapping w:bg1="light1" w:t1="dark1" w:bg2="light2" w:t2="dark2" w:accent1="accent1" w:accent2="accent2" w:accent3="accent3" w:accent4="accent4" w:accent5="accent5" w:accent6="accent6" w:hyperlink="hyperlink" w:followedHyperlink="followedHyperlink"/>
+  <w:decimalSymbol w:val=","/>
+  <w:listSeparator w:val=";"/>
+  <w15:chartTrackingRefBased/>
+</w:settings>
+</file>
+
+<file path=word/glossary/styles.xml><?xml version="1.0" encoding="utf-8"?>
+<w:styles xmlns:mc="http://schemas.openxmlformats.org/markup-compatibility/2006" xmlns:r="http://schemas.openxmlformats.org/officeDocument/2006/relationships" xmlns:w="http://schemas.openxmlformats.org/wordprocessingml/2006/main" xmlns:w14="http://schemas.microsoft.com/office/word/2010/wordml" xmlns:w15="http://schemas.microsoft.com/office/word/2012/wordml" xmlns:w16cid="http://schemas.microsoft.com/office/word/2016/wordml/cid" xmlns:w16se="http://schemas.microsoft.com/office/word/2015/wordml/symex" mc:Ignorable="w14 w15 w16se w16cid">
+  <w:docDefaults>
+    <w:rPrDefault>
+      <w:rPr>
+        <w:rFonts w:asciiTheme="minorHAnsi" w:eastAsiaTheme="minorEastAsia" w:hAnsiTheme="minorHAnsi" w:cstheme="minorBidi"/>
+        <w:sz w:val="22"/>
+        <w:szCs w:val="22"/>
+        <w:lang w:val="fr-BE" w:eastAsia="fr-BE" w:bidi="ar-SA"/>
+      </w:rPr>
+    </w:rPrDefault>
+    <w:pPrDefault>
+      <w:pPr>
+        <w:spacing w:after="160" w:line="259" w:lineRule="auto"/>
+      </w:pPr>
+    </w:pPrDefault>
+  </w:docDefaults>
+  <w:latentStyles w:defLockedState="0" w:defUIPriority="99" w:defSemiHidden="0" w:defUnhideWhenUsed="0" w:defQFormat="0" w:count="375">
+    <w:lsdException w:name="Normal" w:uiPriority="0" w:qFormat="1"/>
+    <w:lsdException w:name="heading 1" w:uiPriority="9" w:qFormat="1"/>
+    <w:lsdException w:name="heading 2" w:semiHidden="1" w:uiPriority="9" w:unhideWhenUsed="1" w:qFormat="1"/>
+    <w:lsdException w:name="heading 3" w:semiHidden="1" w:uiPriority="9" w:unhideWhenUsed="1" w:qFormat="1"/>
+    <w:lsdException w:name="heading 4" w:semiHidden="1" w:uiPriority="9" w:unhideWhenUsed="1" w:qFormat="1"/>
+    <w:lsdException w:name="heading 5" w:semiHidden="1" w:uiPriority="9" w:unhideWhenUsed="1" w:qFormat="1"/>
+    <w:lsdException w:name="heading 6" w:semiHidden="1" w:uiPriority="9" w:unhideWhenUsed="1" w:qFormat="1"/>
+    <w:lsdException w:name="heading 7" w:semiHidden="1" w:uiPriority="9" w:unhideWhenUsed="1" w:qFormat="1"/>
+    <w:lsdException w:name="heading 8" w:semiHidden="1" w:uiPriority="9" w:unhideWhenUsed="1" w:qFormat="1"/>
+    <w:lsdException w:name="heading 9" w:semiHidden="1" w:uiPriority="9" w:unhideWhenUsed="1" w:qFormat="1"/>
+    <w:lsdException w:name="index 1" w:semiHidden="1" w:unhideWhenUsed="1"/>
+    <w:lsdException w:name="index 2" w:semiHidden="1" w:unhideWhenUsed="1"/>
+    <w:lsdException w:name="index 3" w:semiHidden="1" w:unhideWhenUsed="1"/>
+    <w:lsdException w:name="index 4" w:semiHidden="1" w:unhideWhenUsed="1"/>
+    <w:lsdException w:name="index 5" w:semiHidden="1" w:unhideWhenUsed="1"/>
+    <w:lsdException w:name="index 6" w:semiHidden="1" w:unhideWhenUsed="1"/>
+    <w:lsdException w:name="index 7" w:semiHidden="1" w:unhideWhenUsed="1"/>
+    <w:lsdException w:name="index 8" w:semiHidden="1" w:unhideWhenUsed="1"/>
+    <w:lsdException w:name="index 9" w:semiHidden="1" w:unhideWhenUsed="1"/>
+    <w:lsdException w:name="toc 1" w:semiHidden="1" w:uiPriority="39" w:unhideWhenUsed="1"/>
+    <w:lsdException w:name="toc 2" w:semiHidden="1" w:uiPriority="39" w:unhideWhenUsed="1"/>
+    <w:lsdException w:name="toc 3" w:semiHidden="1" w:uiPriority="39" w:unhideWhenUsed="1"/>
+    <w:lsdException w:name="toc 4" w:semiHidden="1" w:uiPriority="39" w:unhideWhenUsed="1"/>
+    <w:lsdException w:name="toc 5" w:semiHidden="1" w:uiPriority="39" w:unhideWhenUsed="1"/>
+    <w:lsdException w:name="toc 6" w:semiHidden="1" w:uiPriority="39" w:unhideWhenUsed="1"/>
+    <w:lsdException w:name="toc 7" w:semiHidden="1" w:uiPriority="39" w:unhideWhenUsed="1"/>
+    <w:lsdException w:name="toc 8" w:semiHidden="1" w:uiPriority="39" w:unhideWhenUsed="1"/>
+    <w:lsdException w:name="toc 9" w:semiHidden="1" w:uiPriority="39" w:unhideWhenUsed="1"/>
+    <w:lsdException w:name="Normal Indent" w:semiHidden="1" w:unhideWhenUsed="1"/>
+    <w:lsdException w:name="footnote text" w:semiHidden="1" w:unhideWhenUsed="1"/>
+    <w:lsdException w:name="annotation text" w:semiHidden="1" w:unhideWhenUsed="1"/>
+    <w:lsdException w:name="header" w:semiHidden="1" w:unhideWhenUsed="1"/>
+    <w:lsdException w:name="footer" w:semiHidden="1" w:unhideWhenUsed="1"/>
+    <w:lsdException w:name="index heading" w:semiHidden="1" w:unhideWhenUsed="1"/>
+    <w:lsdException w:name="caption" w:semiHidden="1" w:uiPriority="35" w:unhideWhenUsed="1" w:qFormat="1"/>
+    <w:lsdException w:name="table of figures" w:semiHidden="1" w:unhideWhenUsed="1"/>
+    <w:lsdException w:name="envelope address" w:semiHidden="1" w:unhideWhenUsed="1"/>
+    <w:lsdException w:name="envelope return" w:semiHidden="1" w:unhideWhenUsed="1"/>
+    <w:lsdException w:name="footnote reference" w:semiHidden="1" w:unhideWhenUsed="1"/>
+    <w:lsdException w:name="annotation reference" w:semiHidden="1" w:unhideWhenUsed="1"/>
+    <w:lsdException w:name="line number" w:semiHidden="1" w:unhideWhenUsed="1"/>
+    <w:lsdException w:name="page number" w:semiHidden="1" w:unhideWhenUsed="1"/>
+    <w:lsdException w:name="endnote reference" w:semiHidden="1" w:unhideWhenUsed="1"/>
+    <w:lsdException w:name="endnote text" w:semiHidden="1" w:unhideWhenUsed="1"/>
+    <w:lsdException w:name="table of authorities" w:semiHidden="1" w:unhideWhenUsed="1"/>
+    <w:lsdException w:name="macro" w:semiHidden="1" w:unhideWhenUsed="1"/>
+    <w:lsdException w:name="toa heading" w:semiHidden="1" w:unhideWhenUsed="1"/>
+    <w:lsdException w:name="List" w:semiHidden="1" w:unhideWhenUsed="1"/>
+    <w:lsdException w:name="List Bullet" w:semiHidden="1" w:unhideWhenUsed="1"/>
+    <w:lsdException w:name="List Number" w:semiHidden="1" w:unhideWhenUsed="1"/>
+    <w:lsdException w:name="List 2" w:semiHidden="1" w:unhideWhenUsed="1"/>
+    <w:lsdException w:name="List 3" w:semiHidden="1" w:unhideWhenUsed="1"/>
+    <w:lsdException w:name="List 4" w:semiHidden="1" w:unhideWhenUsed="1"/>
+    <w:lsdException w:name="List 5" w:semiHidden="1" w:unhideWhenUsed="1"/>
+    <w:lsdException w:name="List Bullet 2" w:semiHidden="1" w:unhideWhenUsed="1"/>
+    <w:lsdException w:name="List Bullet 3" w:semiHidden="1" w:unhideWhenUsed="1"/>
+    <w:lsdException w:name="List Bullet 4" w:semiHidden="1" w:unhideWhenUsed="1"/>
+    <w:lsdException w:name="List Bullet 5" w:semiHidden="1" w:unhideWhenUsed="1"/>
+    <w:lsdException w:name="List Number 2" w:semiHidden="1" w:unhideWhenUsed="1"/>
+    <w:lsdException w:name="List Number 3" w:semiHidden="1" w:unhideWhenUsed="1"/>
+    <w:lsdException w:name="List Number 4" w:semiHidden="1" w:unhideWhenUsed="1"/>
+    <w:lsdException w:name="List Number 5" w:semiHidden="1" w:unhideWhenUsed="1"/>
+    <w:lsdException w:name="Title" w:uiPriority="10" w:qFormat="1"/>
+    <w:lsdException w:name="Closing" w:semiHidden="1" w:unhideWhenUsed="1"/>
+    <w:lsdException w:name="Signature" w:semiHidden="1" w:unhideWhenUsed="1"/>
+    <w:lsdException w:name="Default Paragraph Font" w:semiHidden="1" w:uiPriority="1" w:unhideWhenUsed="1"/>
+    <w:lsdException w:name="Body Text" w:semiHidden="1" w:unhideWhenUsed="1"/>
+    <w:lsdException w:name="Body Text Indent" w:semiHidden="1" w:unhideWhenUsed="1"/>
+    <w:lsdException w:name="List Continue" w:semiHidden="1" w:unhideWhenUsed="1"/>
+    <w:lsdException w:name="List Continue 2" w:semiHidden="1" w:unhideWhenUsed="1"/>
+    <w:lsdException w:name="List Continue 3" w:semiHidden="1" w:unhideWhenUsed="1"/>
+    <w:lsdException w:name="List Continue 4" w:semiHidden="1" w:unhideWhenUsed="1"/>
+    <w:lsdException w:name="List Continue 5" w:semiHidden="1" w:unhideWhenUsed="1"/>
+    <w:lsdException w:name="Message Header" w:semiHidden="1" w:unhideWhenUsed="1"/>
+    <w:lsdException w:name="Subtitle" w:uiPriority="11" w:qFormat="1"/>
+    <w:lsdException w:name="Salutation" w:semiHidden="1" w:unhideWhenUsed="1"/>
+    <w:lsdException w:name="Date" w:semiHidden="1" w:unhideWhenUsed="1"/>
+    <w:lsdException w:name="Body Text First Indent" w:semiHidden="1" w:unhideWhenUsed="1"/>
+    <w:lsdException w:name="Body Text First Indent 2" w:semiHidden="1" w:unhideWhenUsed="1"/>
+    <w:lsdException w:name="Note Heading" w:semiHidden="1" w:unhideWhenUsed="1"/>
+    <w:lsdException w:name="Body Text 2" w:semiHidden="1" w:unhideWhenUsed="1"/>
+    <w:lsdException w:name="Body Text 3" w:semiHidden="1" w:unhideWhenUsed="1"/>
+    <w:lsdException w:name="Body Text Indent 2" w:semiHidden="1" w:unhideWhenUsed="1"/>
+    <w:lsdException w:name="Body Text Indent 3" w:semiHidden="1" w:unhideWhenUsed="1"/>
+    <w:lsdException w:name="Block Text" w:semiHidden="1" w:unhideWhenUsed="1"/>
+    <w:lsdException w:name="Hyperlink" w:semiHidden="1" w:unhideWhenUsed="1"/>
+    <w:lsdException w:name="FollowedHyperlink" w:semiHidden="1" w:unhideWhenUsed="1"/>
+    <w:lsdException w:name="Strong" w:uiPriority="22" w:qFormat="1"/>
+    <w:lsdException w:name="Emphasis" w:uiPriority="20" w:qFormat="1"/>
+    <w:lsdException w:name="Document Map" w:semiHidden="1" w:unhideWhenUsed="1"/>
+    <w:lsdException w:name="Plain Text" w:semiHidden="1" w:unhideWhenUsed="1"/>
+    <w:lsdException w:name="E-mail Signature" w:semiHidden="1" w:unhideWhenUsed="1"/>
+    <w:lsdException w:name="HTML Top of Form" w:semiHidden="1" w:unhideWhenUsed="1"/>
+    <w:lsdException w:name="HTML Bottom of Form" w:semiHidden="1" w:unhideWhenUsed="1"/>
+    <w:lsdException w:name="Normal (Web)" w:semiHidden="1" w:unhideWhenUsed="1"/>
+    <w:lsdException w:name="HTML Acronym" w:semiHidden="1" w:unhideWhenUsed="1"/>
+    <w:lsdException w:name="HTML Address" w:semiHidden="1" w:unhideWhenUsed="1"/>
+    <w:lsdException w:name="HTML Cite" w:semiHidden="1" w:unhideWhenUsed="1"/>
+    <w:lsdException w:name="HTML Code" w:semiHidden="1" w:unhideWhenUsed="1"/>
+    <w:lsdException w:name="HTML Definition" w:semiHidden="1" w:unhideWhenUsed="1"/>
+    <w:lsdException w:name="HTML Keyboard" w:semiHidden="1" w:unhideWhenUsed="1"/>
+    <w:lsdException w:name="HTML Preformatted" w:semiHidden="1" w:unhideWhenUsed="1"/>
+    <w:lsdException w:name="HTML Sample" w:semiHidden="1" w:unhideWhenUsed="1"/>
+    <w:lsdException w:name="HTML Typewriter" w:semiHidden="1" w:unhideWhenUsed="1"/>
+    <w:lsdException w:name="HTML Variable" w:semiHidden="1" w:unhideWhenUsed="1"/>
+    <w:lsdException w:name="Normal Table" w:semiHidden="1" w:unhideWhenUsed="1"/>
+    <w:lsdException w:name="annotation subject" w:semiHidden="1" w:unhideWhenUsed="1"/>
+    <w:lsdException w:name="No List" w:semiHidden="1" w:unhideWhenUsed="1"/>
+    <w:lsdException w:name="Outline List 1" w:semiHidden="1" w:unhideWhenUsed="1"/>
+    <w:lsdException w:name="Outline List 2" w:semiHidden="1" w:unhideWhenUsed="1"/>
+    <w:lsdException w:name="Outline List 3" w:semiHidden="1" w:unhideWhenUsed="1"/>
+    <w:lsdException w:name="Table Simple 1" w:semiHidden="1" w:unhideWhenUsed="1"/>
+    <w:lsdException w:name="Table Simple 2" w:semiHidden="1" w:unhideWhenUsed="1"/>
+    <w:lsdException w:name="Table Simple 3" w:semiHidden="1" w:unhideWhenUsed="1"/>
+    <w:lsdException w:name="Table Classic 1" w:semiHidden="1" w:unhideWhenUsed="1"/>
+    <w:lsdException w:name="Table Classic 2" w:semiHidden="1" w:unhideWhenUsed="1"/>
+    <w:lsdException w:name="Table Classic 3" w:semiHidden="1" w:unhideWhenUsed="1"/>
+    <w:lsdException w:name="Table Classic 4" w:semiHidden="1" w:unhideWhenUsed="1"/>
+    <w:lsdException w:name="Table Colorful 1" w:semiHidden="1" w:unhideWhenUsed="1"/>
+    <w:lsdException w:name="Table Colorful 2" w:semiHidden="1" w:unhideWhenUsed="1"/>
+    <w:lsdException w:name="Table Colorful 3" w:semiHidden="1" w:unhideWhenUsed="1"/>
+    <w:lsdException w:name="Table Columns 1" w:semiHidden="1" w:unhideWhenUsed="1"/>
+    <w:lsdException w:name="Table Columns 2" w:semiHidden="1" w:unhideWhenUsed="1"/>
+    <w:lsdException w:name="Table Columns 3" w:semiHidden="1" w:unhideWhenUsed="1"/>
+    <w:lsdException w:name="Table Columns 4" w:semiHidden="1" w:unhideWhenUsed="1"/>
+    <w:lsdException w:name="Table Columns 5" w:semiHidden="1" w:unhideWhenUsed="1"/>
+    <w:lsdException w:name="Table Grid 1" w:semiHidden="1" w:unhideWhenUsed="1"/>
+    <w:lsdException w:name="Table Grid 2" w:semiHidden="1" w:unhideWhenUsed="1"/>
+    <w:lsdException w:name="Table Grid 3" w:semiHidden="1" w:unhideWhenUsed="1"/>
+    <w:lsdException w:name="Table Grid 4" w:semiHidden="1" w:unhideWhenUsed="1"/>
+    <w:lsdException w:name="Table Grid 5" w:semiHidden="1" w:unhideWhenUsed="1"/>
+    <w:lsdException w:name="Table Grid 6" w:semiHidden="1" w:unhideWhenUsed="1"/>
+    <w:lsdException w:name="Table Grid 7" w:semiHidden="1" w:unhideWhenUsed="1"/>
+    <w:lsdException w:name="Table Grid 8" w:semiHidden="1" w:unhideWhenUsed="1"/>
+    <w:lsdException w:name="Table List 1" w:semiHidden="1" w:unhideWhenUsed="1"/>
+    <w:lsdException w:name="Table List 2" w:semiHidden="1" w:unhideWhenUsed="1"/>
+    <w:lsdException w:name="Table List 3" w:semiHidden="1" w:unhideWhenUsed="1"/>
+    <w:lsdException w:name="Table List 4" w:semiHidden="1" w:unhideWhenUsed="1"/>
+    <w:lsdException w:name="Table List 5" w:semiHidden="1" w:unhideWhenUsed="1"/>
+    <w:lsdException w:name="Table List 6" w:semiHidden="1" w:unhideWhenUsed="1"/>
+    <w:lsdException w:name="Table List 7" w:semiHidden="1" w:unhideWhenUsed="1"/>
+    <w:lsdException w:name="Table List 8" w:semiHidden="1" w:unhideWhenUsed="1"/>
+    <w:lsdException w:name="Table 3D effects 1" w:semiHidden="1" w:unhideWhenUsed="1"/>
+    <w:lsdException w:name="Table 3D effects 2" w:semiHidden="1" w:unhideWhenUsed="1"/>
+    <w:lsdException w:name="Table 3D effects 3" w:semiHidden="1" w:unhideWhenUsed="1"/>
+    <w:lsdException w:name="Table Contemporary" w:semiHidden="1" w:unhideWhenUsed="1"/>
+    <w:lsdException w:name="Table Elegant" w:semiHidden="1" w:unhideWhenUsed="1"/>
+    <w:lsdException w:name="Table Professional" w:semiHidden="1" w:unhideWhenUsed="1"/>
+    <w:lsdException w:name="Table Subtle 1" w:semiHidden="1" w:unhideWhenUsed="1"/>
+    <w:lsdException w:name="Table Subtle 2" w:semiHidden="1" w:unhideWhenUsed="1"/>
+    <w:lsdException w:name="Table Web 1" w:semiHidden="1" w:unhideWhenUsed="1"/>
+    <w:lsdException w:name="Table Web 2" w:semiHidden="1" w:unhideWhenUsed="1"/>
+    <w:lsdException w:name="Table Web 3" w:semiHidden="1" w:unhideWhenUsed="1"/>
+    <w:lsdException w:name="Balloon Text" w:semiHidden="1" w:unhideWhenUsed="1"/>
+    <w:lsdException w:name="Table Grid" w:uiPriority="39"/>
+    <w:lsdException w:name="Table Theme" w:semiHidden="1" w:unhideWhenUsed="1"/>
+    <w:lsdException w:name="Placeholder Text" w:semiHidden="1"/>
+    <w:lsdException w:name="No Spacing" w:uiPriority="1" w:qFormat="1"/>
+    <w:lsdException w:name="Light Shading" w:uiPriority="60"/>
+    <w:lsdException w:name="Light List" w:uiPriority="61"/>
+    <w:lsdException w:name="Light Grid" w:uiPriority="62"/>
+    <w:lsdException w:name="Medium Shading 1" w:uiPriority="63"/>
+    <w:lsdException w:name="Medium Shading 2" w:uiPriority="64"/>
+    <w:lsdException w:name="Medium List 1" w:uiPriority="65"/>
+    <w:lsdException w:name="Medium List 2" w:uiPriority="66"/>
+    <w:lsdException w:name="Medium Grid 1" w:uiPriority="67"/>
+    <w:lsdException w:name="Medium Grid 2" w:uiPriority="68"/>
+    <w:lsdException w:name="Medium Grid 3" w:uiPriority="69"/>
+    <w:lsdException w:name="Dark List" w:uiPriority="70"/>
+    <w:lsdException w:name="Colorful Shading" w:uiPriority="71"/>
+    <w:lsdException w:name="Colorful List" w:uiPriority="72"/>
+    <w:lsdException w:name="Colorful Grid" w:uiPriority="73"/>
+    <w:lsdException w:name="Light Shading Accent 1" w:uiPriority="60"/>
+    <w:lsdException w:name="Light List Accent 1" w:uiPriority="61"/>
+    <w:lsdException w:name="Light Grid Accent 1" w:uiPriority="62"/>
+    <w:lsdException w:name="Medium Shading 1 Accent 1" w:uiPriority="63"/>
+    <w:lsdException w:name="Medium Shading 2 Accent 1" w:uiPriority="64"/>
+    <w:lsdException w:name="Medium List 1 Accent 1" w:uiPriority="65"/>
+    <w:lsdException w:name="Revision" w:semiHidden="1"/>
+    <w:lsdException w:name="List Paragraph" w:uiPriority="34" w:qFormat="1"/>
+    <w:lsdException w:name="Quote" w:uiPriority="29" w:qFormat="1"/>
+    <w:lsdException w:name="Intense Quote" w:uiPriority="30" w:qFormat="1"/>
+    <w:lsdException w:name="Medium List 2 Accent 1" w:uiPriority="66"/>
+    <w:lsdException w:name="Medium Grid 1 Accent 1" w:uiPriority="67"/>
+    <w:lsdException w:name="Medium Grid 2 Accent 1" w:uiPriority="68"/>
+    <w:lsdException w:name="Medium Grid 3 Accent 1" w:uiPriority="69"/>
+    <w:lsdException w:name="Dark List Accent 1" w:uiPriority="70"/>
+    <w:lsdException w:name="Colorful Shading Accent 1" w:uiPriority="71"/>
+    <w:lsdException w:name="Colorful List Accent 1" w:uiPriority="72"/>
+    <w:lsdException w:name="Colorful Grid Accent 1" w:uiPriority="73"/>
+    <w:lsdException w:name="Light Shading Accent 2" w:uiPriority="60"/>
+    <w:lsdException w:name="Light List Accent 2" w:uiPriority="61"/>
+    <w:lsdException w:name="Light Grid Accent 2" w:uiPriority="62"/>
+    <w:lsdException w:name="Medium Shading 1 Accent 2" w:uiPriority="63"/>
+    <w:lsdException w:name="Medium Shading 2 Accent 2" w:uiPriority="64"/>
+    <w:lsdException w:name="Medium List 1 Accent 2" w:uiPriority="65"/>
+    <w:lsdException w:name="Medium List 2 Accent 2" w:uiPriority="66"/>
+    <w:lsdException w:name="Medium Grid 1 Accent 2" w:uiPriority="67"/>
+    <w:lsdException w:name="Medium Grid 2 Accent 2" w:uiPriority="68"/>
+    <w:lsdException w:name="Medium Grid 3 Accent 2" w:uiPriority="69"/>
+    <w:lsdException w:name="Dark List Accent 2" w:uiPriority="70"/>
+    <w:lsdException w:name="Colorful Shading Accent 2" w:uiPriority="71"/>
+    <w:lsdException w:name="Colorful List Accent 2" w:uiPriority="72"/>
+    <w:lsdException w:name="Colorful Grid Accent 2" w:uiPriority="73"/>
+    <w:lsdException w:name="Light Shading Accent 3" w:uiPriority="60"/>
+    <w:lsdException w:name="Light List Accent 3" w:uiPriority="61"/>
+    <w:lsdException w:name="Light Grid Accent 3" w:uiPriority="62"/>
+    <w:lsdException w:name="Medium Shading 1 Accent 3" w:uiPriority="63"/>
+    <w:lsdException w:name="Medium Shading 2 Accent 3" w:uiPriority="64"/>
+    <w:lsdException w:name="Medium List 1 Accent 3" w:uiPriority="65"/>
+    <w:lsdException w:name="Medium List 2 Accent 3" w:uiPriority="66"/>
+    <w:lsdException w:name="Medium Grid 1 Accent 3" w:uiPriority="67"/>
+    <w:lsdException w:name="Medium Grid 2 Accent 3" w:uiPriority="68"/>
+    <w:lsdException w:name="Medium Grid 3 Accent 3" w:uiPriority="69"/>
+    <w:lsdException w:name="Dark List Accent 3" w:uiPriority="70"/>
+    <w:lsdException w:name="Colorful Shading Accent 3" w:uiPriority="71"/>
+    <w:lsdException w:name="Colorful List Accent 3" w:uiPriority="72"/>
+    <w:lsdException w:name="Colorful Grid Accent 3" w:uiPriority="73"/>
+    <w:lsdException w:name="Light Shading Accent 4" w:uiPriority="60"/>
+    <w:lsdException w:name="Light List Accent 4" w:uiPriority="61"/>
+    <w:lsdException w:name="Light Grid Accent 4" w:uiPriority="62"/>
+    <w:lsdException w:name="Medium Shading 1 Accent 4" w:uiPriority="63"/>
+    <w:lsdException w:name="Medium Shading 2 Accent 4" w:uiPriority="64"/>
+    <w:lsdException w:name="Medium List 1 Accent 4" w:uiPriority="65"/>
+    <w:lsdException w:name="Medium List 2 Accent 4" w:uiPriority="66"/>
+    <w:lsdException w:name="Medium Grid 1 Accent 4" w:uiPriority="67"/>
+    <w:lsdException w:name="Medium Grid 2 Accent 4" w:uiPriority="68"/>
+    <w:lsdException w:name="Medium Grid 3 Accent 4" w:uiPriority="69"/>
+    <w:lsdException w:name="Dark List Accent 4" w:uiPriority="70"/>
+    <w:lsdException w:name="Colorful Shading Accent 4" w:uiPriority="71"/>
+    <w:lsdException w:name="Colorful List Accent 4" w:uiPriority="72"/>
+    <w:lsdException w:name="Colorful Grid Accent 4" w:uiPriority="73"/>
+    <w:lsdException w:name="Light Shading Accent 5" w:uiPriority="60"/>
+    <w:lsdException w:name="Light List Accent 5" w:uiPriority="61"/>
+    <w:lsdException w:name="Light Grid Accent 5" w:uiPriority="62"/>
+    <w:lsdException w:name="Medium Shading 1 Accent 5" w:uiPriority="63"/>
+    <w:lsdException w:name="Medium Shading 2 Accent 5" w:uiPriority="64"/>
+    <w:lsdException w:name="Medium List 1 Accent 5" w:uiPriority="65"/>
+    <w:lsdException w:name="Medium List 2 Accent 5" w:uiPriority="66"/>
+    <w:lsdException w:name="Medium Grid 1 Accent 5" w:uiPriority="67"/>
+    <w:lsdException w:name="Medium Grid 2 Accent 5" w:uiPriority="68"/>
+    <w:lsdException w:name="Medium Grid 3 Accent 5" w:uiPriority="69"/>
+    <w:lsdException w:name="Dark List Accent 5" w:uiPriority="70"/>
+    <w:lsdException w:name="Colorful Shading Accent 5" w:uiPriority="71"/>
+    <w:lsdException w:name="Colorful List Accent 5" w:uiPriority="72"/>
+    <w:lsdException w:name="Colorful Grid Accent 5" w:uiPriority="73"/>
+    <w:lsdException w:name="Light Shading Accent 6" w:uiPriority="60"/>
+    <w:lsdException w:name="Light List Accent 6" w:uiPriority="61"/>
+    <w:lsdException w:name="Light Grid Accent 6" w:uiPriority="62"/>
+    <w:lsdException w:name="Medium Shading 1 Accent 6" w:uiPriority="63"/>
+    <w:lsdException w:name="Medium Shading 2 Accent 6" w:uiPriority="64"/>
+    <w:lsdException w:name="Medium List 1 Accent 6" w:uiPriority="65"/>
+    <w:lsdException w:name="Medium List 2 Accent 6" w:uiPriority="66"/>
+    <w:lsdException w:name="Medium Grid 1 Accent 6" w:uiPriority="67"/>
+    <w:lsdException w:name="Medium Grid 2 Accent 6" w:uiPriority="68"/>
+    <w:lsdException w:name="Medium Grid 3 Accent 6" w:uiPriority="69"/>
+    <w:lsdException w:name="Dark List Accent 6" w:uiPriority="70"/>
+    <w:lsdException w:name="Colorful Shading Accent 6" w:uiPriority="71"/>
+    <w:lsdException w:name="Colorful List Accent 6" w:uiPriority="72"/>
+    <w:lsdException w:name="Colorful Grid Accent 6" w:uiPriority="73"/>
+    <w:lsdException w:name="Subtle Emphasis" w:uiPriority="19" w:qFormat="1"/>
+    <w:lsdException w:name="Intense Emphasis" w:uiPriority="21" w:qFormat="1"/>
+    <w:lsdException w:name="Subtle Reference" w:uiPriority="31" w:qFormat="1"/>
+    <w:lsdException w:name="Intense Reference" w:uiPriority="32" w:qFormat="1"/>
+    <w:lsdException w:name="Book Title" w:uiPriority="33" w:qFormat="1"/>
+    <w:lsdException w:name="Bibliography" w:semiHidden="1" w:uiPriority="37" w:unhideWhenUsed="1"/>
+    <w:lsdException w:name="TOC Heading" w:semiHidden="1" w:uiPriority="39" w:unhideWhenUsed="1" w:qFormat="1"/>
+    <w:lsdException w:name="Plain Table 1" w:uiPriority="41"/>
+    <w:lsdException w:name="Plain Table 2" w:uiPriority="42"/>
+    <w:lsdException w:name="Plain Table 3" w:uiPriority="43"/>
+    <w:lsdException w:name="Plain Table 4" w:uiPriority="44"/>
+    <w:lsdException w:name="Plain Table 5" w:uiPriority="45"/>
+    <w:lsdException w:name="Grid Table Light" w:uiPriority="40"/>
+    <w:lsdException w:name="Grid Table 1 Light" w:uiPriority="46"/>
+    <w:lsdException w:name="Grid Table 2" w:uiPriority="47"/>
+    <w:lsdException w:name="Grid Table 3" w:uiPriority="48"/>
+    <w:lsdException w:name="Grid Table 4" w:uiPriority="49"/>
+    <w:lsdException w:name="Grid Table 5 Dark" w:uiPriority="50"/>
+    <w:lsdException w:name="Grid Table 6 Colorful" w:uiPriority="51"/>
+    <w:lsdException w:name="Grid Table 7 Colorful" w:uiPriority="52"/>
+    <w:lsdException w:name="Grid Table 1 Light Accent 1" w:uiPriority="46"/>
+    <w:lsdException w:name="Grid Table 2 Accent 1" w:uiPriority="47"/>
+    <w:lsdException w:name="Grid Table 3 Accent 1" w:uiPriority="48"/>
+    <w:lsdException w:name="Grid Table 4 Accent 1" w:uiPriority="49"/>
+    <w:lsdException w:name="Grid Table 5 Dark Accent 1" w:uiPriority="50"/>
+    <w:lsdException w:name="Grid Table 6 Colorful Accent 1" w:uiPriority="51"/>
+    <w:lsdException w:name="Grid Table 7 Colorful Accent 1" w:uiPriority="52"/>
+    <w:lsdException w:name="Grid Table 1 Light Accent 2" w:uiPriority="46"/>
+    <w:lsdException w:name="Grid Table 2 Accent 2" w:uiPriority="47"/>
+    <w:lsdException w:name="Grid Table 3 Accent 2" w:uiPriority="48"/>
+    <w:lsdException w:name="Grid Table 4 Accent 2" w:uiPriority="49"/>
+    <w:lsdException w:name="Grid Table 5 Dark Accent 2" w:uiPriority="50"/>
+    <w:lsdException w:name="Grid Table 6 Colorful Accent 2" w:uiPriority="51"/>
+    <w:lsdException w:name="Grid Table 7 Colorful Accent 2" w:uiPriority="52"/>
+    <w:lsdException w:name="Grid Table 1 Light Accent 3" w:uiPriority="46"/>
+    <w:lsdException w:name="Grid Table 2 Accent 3" w:uiPriority="47"/>
+    <w:lsdException w:name="Grid Table 3 Accent 3" w:uiPriority="48"/>
+    <w:lsdException w:name="Grid Table 4 Accent 3" w:uiPriority="49"/>
+    <w:lsdException w:name="Grid Table 5 Dark Accent 3" w:uiPriority="50"/>
+    <w:lsdException w:name="Grid Table 6 Colorful Accent 3" w:uiPriority="51"/>
+    <w:lsdException w:name="Grid Table 7 Colorful Accent 3" w:uiPriority="52"/>
+    <w:lsdException w:name="Grid Table 1 Light Accent 4" w:uiPriority="46"/>
+    <w:lsdException w:name="Grid Table 2 Accent 4" w:uiPriority="47"/>
+    <w:lsdException w:name="Grid Table 3 Accent 4" w:uiPriority="48"/>
+    <w:lsdException w:name="Grid Table 4 Accent 4" w:uiPriority="49"/>
+    <w:lsdException w:name="Grid Table 5 Dark Accent 4" w:uiPriority="50"/>
+    <w:lsdException w:name="Grid Table 6 Colorful Accent 4" w:uiPriority="51"/>
+    <w:lsdException w:name="Grid Table 7 Colorful Accent 4" w:uiPriority="52"/>
+    <w:lsdException w:name="Grid Table 1 Light Accent 5" w:uiPriority="46"/>
+    <w:lsdException w:name="Grid Table 2 Accent 5" w:uiPriority="47"/>
+    <w:lsdException w:name="Grid Table 3 Accent 5" w:uiPriority="48"/>
+    <w:lsdException w:name="Grid Table 4 Accent 5" w:uiPriority="49"/>
+    <w:lsdException w:name="Grid Table 5 Dark Accent 5" w:uiPriority="50"/>
+    <w:lsdException w:name="Grid Table 6 Colorful Accent 5" w:uiPriority="51"/>
+    <w:lsdException w:name="Grid Table 7 Colorful Accent 5" w:uiPriority="52"/>
+    <w:lsdException w:name="Grid Table 1 Light Accent 6" w:uiPriority="46"/>
+    <w:lsdException w:name="Grid Table 2 Accent 6" w:uiPriority="47"/>
+    <w:lsdException w:name="Grid Table 3 Accent 6" w:uiPriority="48"/>
+    <w:lsdException w:name="Grid Table 4 Accent 6" w:uiPriority="49"/>
+    <w:lsdException w:name="Grid Table 5 Dark Accent 6" w:uiPriority="50"/>
+    <w:lsdException w:name="Grid Table 6 Colorful Accent 6" w:uiPriority="51"/>
+    <w:lsdException w:name="Grid Table 7 Colorful Accent 6" w:uiPriority="52"/>
+    <w:lsdException w:name="List Table 1 Light" w:uiPriority="46"/>
+    <w:lsdException w:name="List Table 2" w:uiPriority="47"/>
+    <w:lsdException w:name="List Table 3" w:uiPriority="48"/>
+    <w:lsdException w:name="List Table 4" w:uiPriority="49"/>
+    <w:lsdException w:name="List Table 5 Dark" w:uiPriority="50"/>
+    <w:lsdException w:name="List Table 6 Colorful" w:uiPriority="51"/>
+    <w:lsdException w:name="List Table 7 Colorful" w:uiPriority="52"/>
+    <w:lsdException w:name="List Table 1 Light Accent 1" w:uiPriority="46"/>
+    <w:lsdException w:name="List Table 2 Accent 1" w:uiPriority="47"/>
+    <w:lsdException w:name="List Table 3 Accent 1" w:uiPriority="48"/>
+    <w:lsdException w:name="List Table 4 Accent 1" w:uiPriority="49"/>
+    <w:lsdException w:name="List Table 5 Dark Accent 1" w:uiPriority="50"/>
+    <w:lsdException w:name="List Table 6 Colorful Accent 1" w:uiPriority="51"/>
+    <w:lsdException w:name="List Table 7 Colorful Accent 1" w:uiPriority="52"/>
+    <w:lsdException w:name="List Table 1 Light Accent 2" w:uiPriority="46"/>
+    <w:lsdException w:name="List Table 2 Accent 2" w:uiPriority="47"/>
+    <w:lsdException w:name="List Table 3 Accent 2" w:uiPriority="48"/>
+    <w:lsdException w:name="List Table 4 Accent 2" w:uiPriority="49"/>
+    <w:lsdException w:name="List Table 5 Dark Accent 2" w:uiPriority="50"/>
+    <w:lsdException w:name="List Table 6 Colorful Accent 2" w:uiPriority="51"/>
+    <w:lsdException w:name="List Table 7 Colorful Accent 2" w:uiPriority="52"/>
+    <w:lsdException w:name="List Table 1 Light Accent 3" w:uiPriority="46"/>
+    <w:lsdException w:name="List Table 2 Accent 3" w:uiPriority="47"/>
+    <w:lsdException w:name="List Table 3 Accent 3" w:uiPriority="48"/>
+    <w:lsdException w:name="List Table 4 Accent 3" w:uiPriority="49"/>
+    <w:lsdException w:name="List Table 5 Dark Accent 3" w:uiPriority="50"/>
+    <w:lsdException w:name="List Table 6 Colorful Accent 3" w:uiPriority="51"/>
+    <w:lsdException w:name="List Table 7 Colorful Accent 3" w:uiPriority="52"/>
+    <w:lsdException w:name="List Table 1 Light Accent 4" w:uiPriority="46"/>
+    <w:lsdException w:name="List Table 2 Accent 4" w:uiPriority="47"/>
+    <w:lsdException w:name="List Table 3 Accent 4" w:uiPriority="48"/>
+    <w:lsdException w:name="List Table 4 Accent 4" w:uiPriority="49"/>
+    <w:lsdException w:name="List Table 5 Dark Accent 4" w:uiPriority="50"/>
+    <w:lsdException w:name="List Table 6 Colorful Accent 4" w:uiPriority="51"/>
+    <w:lsdException w:name="List Table 7 Colorful Accent 4" w:uiPriority="52"/>
+    <w:lsdException w:name="List Table 1 Light Accent 5" w:uiPriority="46"/>
+    <w:lsdException w:name="List Table 2 Accent 5" w:uiPriority="47"/>
+    <w:lsdException w:name="List Table 3 Accent 5" w:uiPriority="48"/>
+    <w:lsdException w:name="List Table 4 Accent 5" w:uiPriority="49"/>
+    <w:lsdException w:name="List Table 5 Dark Accent 5" w:uiPriority="50"/>
+    <w:lsdException w:name="List Table 6 Colorful Accent 5" w:uiPriority="51"/>
+    <w:lsdException w:name="List Table 7 Colorful Accent 5" w:uiPriority="52"/>
+    <w:lsdException w:name="List Table 1 Light Accent 6" w:uiPriority="46"/>
+    <w:lsdException w:name="List Table 2 Accent 6" w:uiPriority="47"/>
+    <w:lsdException w:name="List Table 3 Accent 6" w:uiPriority="48"/>
+    <w:lsdException w:name="List Table 4 Accent 6" w:uiPriority="49"/>
+    <w:lsdException w:name="List Table 5 Dark Accent 6" w:uiPriority="50"/>
+    <w:lsdException w:name="List Table 6 Colorful Accent 6" w:uiPriority="51"/>
+    <w:lsdException w:name="List Table 7 Colorful Accent 6" w:uiPriority="52"/>
+    <w:lsdException w:name="Mention" w:semiHidden="1" w:unhideWhenUsed="1"/>
+    <w:lsdException w:name="Smart Hyperlink" w:semiHidden="1" w:unhideWhenUsed="1"/>
+    <w:lsdException w:name="Hashtag" w:semiHidden="1" w:unhideWhenUsed="1"/>
+    <w:lsdException w:name="Unresolved Mention" w:semiHidden="1" w:unhideWhenUsed="1"/>
+  </w:latentStyles>
+  <w:style w:type="paragraph" w:default="1" w:styleId="Normal">
+    <w:name w:val="Normal"/>
+    <w:qFormat/>
+  </w:style>
+  <w:style w:type="character" w:default="1" w:styleId="Policepardfaut">
+    <w:name w:val="Default Paragraph Font"/>
+    <w:uiPriority w:val="1"/>
+    <w:semiHidden/>
+    <w:unhideWhenUsed/>
+  </w:style>
+  <w:style w:type="table" w:default="1" w:styleId="TableauNormal">
+    <w:name w:val="Normal Table"/>
+    <w:uiPriority w:val="99"/>
+    <w:semiHidden/>
+    <w:unhideWhenUsed/>
+    <w:tblPr>
+      <w:tblInd w:w="0" w:type="dxa"/>
+      <w:tblCellMar>
+        <w:top w:w="0" w:type="dxa"/>
+        <w:left w:w="108" w:type="dxa"/>
+        <w:bottom w:w="0" w:type="dxa"/>
+        <w:right w:w="108" w:type="dxa"/>
+      </w:tblCellMar>
+    </w:tblPr>
+  </w:style>
+  <w:style w:type="numbering" w:default="1" w:styleId="Aucuneliste">
+    <w:name w:val="No List"/>
+    <w:uiPriority w:val="99"/>
+    <w:semiHidden/>
+    <w:unhideWhenUsed/>
+  </w:style>
+  <w:style w:type="paragraph" w:customStyle="1" w:styleId="252E8AA40CA5472A9BB71B0B46D83A00">
+    <w:name w:val="252E8AA40CA5472A9BB71B0B46D83A00"/>
+    <w:rsid w:val="00B620B2"/>
+  </w:style>
+  <w:style w:type="paragraph" w:customStyle="1" w:styleId="E70A2A31BA4A4A21A16460B7AE7F6B9A">
+    <w:name w:val="E70A2A31BA4A4A21A16460B7AE7F6B9A"/>
+    <w:rsid w:val="00B620B2"/>
+  </w:style>
+  <w:style w:type="paragraph" w:customStyle="1" w:styleId="1E171C3F895B4C00864735C4ECCF9EA6">
+    <w:name w:val="1E171C3F895B4C00864735C4ECCF9EA6"/>
+    <w:rsid w:val="00B620B2"/>
+  </w:style>
+  <w:style w:type="paragraph" w:customStyle="1" w:styleId="956ABA818B11449FBFE86CEFB6EF5400">
+    <w:name w:val="956ABA818B11449FBFE86CEFB6EF5400"/>
+    <w:rsid w:val="00B620B2"/>
+  </w:style>
+  <w:style w:type="paragraph" w:customStyle="1" w:styleId="D44AF9B2206A4E66A5F0B30DA5C7258F">
+    <w:name w:val="D44AF9B2206A4E66A5F0B30DA5C7258F"/>
+    <w:rsid w:val="00B620B2"/>
+  </w:style>
+  <w:style w:type="paragraph" w:customStyle="1" w:styleId="125AFBA1D91643A7813067AEBA4F6918">
+    <w:name w:val="125AFBA1D91643A7813067AEBA4F6918"/>
+    <w:rsid w:val="00B620B2"/>
+  </w:style>
+</w:styles>
+</file>
+
+<file path=word/glossary/webSettings.xml><?xml version="1.0" encoding="utf-8"?>
+<w:webSettings xmlns:mc="http://schemas.openxmlformats.org/markup-compatibility/2006" xmlns:r="http://schemas.openxmlformats.org/officeDocument/2006/relationships" xmlns:w="http://schemas.openxmlformats.org/wordprocessingml/2006/main" xmlns:w14="http://schemas.microsoft.com/office/word/2010/wordml" xmlns:w15="http://schemas.microsoft.com/office/word/2012/wordml" xmlns:w16cid="http://schemas.microsoft.com/office/word/2016/wordml/cid" xmlns:w16se="http://schemas.microsoft.com/office/word/2015/wordml/symex" mc:Ignorable="w14 w15 w16se w16cid">
+  <w:optimizeForBrowser/>
+  <w:allowPNG/>
+</w:webSettings>
 </file>
 
 <file path=word/theme/theme1.xml><?xml version="1.0" encoding="utf-8"?>

</xml_diff>